<commit_message>
Finish part 1, start part 2
</commit_message>
<xml_diff>
--- a/A02/lehmann_martin_innlevering_2.docx
+++ b/A02/lehmann_martin_innlevering_2.docx
@@ -24,6 +24,7 @@
         <w:p>
           <w:pPr>
             <w:pStyle w:val="NoSpacing"/>
+            <w:jc w:val="both"/>
             <w:rPr>
               <w:sz w:val="2"/>
               <w:lang w:val="en-GB"/>
@@ -34,6 +35,7 @@
           <w:pPr>
             <w:pStyle w:val="Default"/>
             <w:ind w:hanging="709"/>
+            <w:jc w:val="both"/>
             <w:rPr>
               <w:rFonts w:ascii="Georgia" w:hAnsi="Georgia"/>
               <w:b/>
@@ -45,6 +47,7 @@
           <w:r>
             <w:rPr>
               <w:noProof/>
+              <w:lang w:val="en-GB"/>
             </w:rPr>
             <w:drawing>
               <wp:anchor distT="0" distB="0" distL="114300" distR="114300" simplePos="0" relativeHeight="251826176" behindDoc="0" locked="0" layoutInCell="1" allowOverlap="1" wp14:anchorId="575D5E25" wp14:editId="33F18E94">
@@ -122,6 +125,7 @@
           <w:pPr>
             <w:pStyle w:val="Default"/>
             <w:ind w:left="1440" w:hanging="709"/>
+            <w:jc w:val="both"/>
             <w:rPr>
               <w:rFonts w:ascii="Georgia" w:hAnsi="Georgia" w:cs="Times New Roman"/>
               <w:b/>
@@ -146,6 +150,7 @@
             <w:pStyle w:val="Default"/>
             <w:spacing w:before="240"/>
             <w:ind w:left="1440"/>
+            <w:jc w:val="both"/>
             <w:rPr>
               <w:rFonts w:ascii="Georgia" w:hAnsi="Georgia" w:cs="Times New Roman"/>
               <w:b/>
@@ -169,7 +174,7 @@
           <w:pPr>
             <w:pStyle w:val="Default"/>
             <w:ind w:hanging="709"/>
-            <w:jc w:val="center"/>
+            <w:jc w:val="both"/>
             <w:rPr>
               <w:rFonts w:ascii="Georgia" w:hAnsi="Georgia" w:cs="Times New Roman"/>
               <w:b/>
@@ -183,6 +188,7 @@
           <w:pPr>
             <w:pStyle w:val="Default"/>
             <w:ind w:hanging="709"/>
+            <w:jc w:val="both"/>
             <w:rPr>
               <w:rFonts w:ascii="Arial" w:hAnsi="Arial" w:cs="Times New Roman"/>
               <w:b/>
@@ -197,6 +203,7 @@
             <w:pStyle w:val="Default"/>
             <w:spacing w:after="240"/>
             <w:ind w:hanging="709"/>
+            <w:jc w:val="both"/>
             <w:rPr>
               <w:rFonts w:ascii="Arial" w:hAnsi="Arial" w:cs="Times New Roman"/>
               <w:b/>
@@ -257,17 +264,7 @@
                 <w:shd w:val="clear" w:color="auto" w:fill="auto"/>
                 <w:vAlign w:val="center"/>
               </w:tcPr>
-              <w:p>
-                <w:pPr>
-                  <w:spacing w:after="0" w:line="240" w:lineRule="auto"/>
-                  <w:rPr>
-                    <w:rFonts w:ascii="Arial" w:hAnsi="Arial"/>
-                    <w:b/>
-                    <w:color w:val="262626"/>
-                    <w:lang w:val="en-GB"/>
-                  </w:rPr>
-                </w:pPr>
-              </w:p>
+              <w:p/>
             </w:tc>
             <w:tc>
               <w:tcPr>
@@ -282,22 +279,7 @@
                 <w:vAlign w:val="center"/>
               </w:tcPr>
               <w:p>
-                <w:pPr>
-                  <w:spacing w:after="0" w:line="240" w:lineRule="auto"/>
-                  <w:rPr>
-                    <w:rFonts w:ascii="Arial" w:hAnsi="Arial"/>
-                    <w:b/>
-                    <w:color w:val="262626"/>
-                    <w:lang w:val="en-GB"/>
-                  </w:rPr>
-                </w:pPr>
                 <w:r>
-                  <w:rPr>
-                    <w:rFonts w:ascii="Arial" w:hAnsi="Arial"/>
-                    <w:b/>
-                    <w:color w:val="262626"/>
-                    <w:lang w:val="en-GB"/>
-                  </w:rPr>
                   <w:t>Fri</w:t>
                 </w:r>
               </w:p>
@@ -315,22 +297,7 @@
                 <w:vAlign w:val="center"/>
               </w:tcPr>
               <w:p>
-                <w:pPr>
-                  <w:spacing w:after="0" w:line="240" w:lineRule="auto"/>
-                  <w:rPr>
-                    <w:rFonts w:ascii="Arial" w:hAnsi="Arial"/>
-                    <w:b/>
-                    <w:color w:val="262626"/>
-                    <w:lang w:val="en-GB"/>
-                  </w:rPr>
-                </w:pPr>
                 <w:r>
-                  <w:rPr>
-                    <w:rFonts w:ascii="Arial" w:hAnsi="Arial"/>
-                    <w:b/>
-                    <w:color w:val="262626"/>
-                    <w:lang w:val="en-GB"/>
-                  </w:rPr>
                   <w:t>x</w:t>
                 </w:r>
               </w:p>
@@ -348,39 +315,14 @@
                 <w:vAlign w:val="center"/>
               </w:tcPr>
               <w:p>
-                <w:pPr>
-                  <w:spacing w:after="0" w:line="240" w:lineRule="auto"/>
-                  <w:rPr>
-                    <w:rFonts w:ascii="Arial" w:hAnsi="Arial"/>
-                    <w:b/>
-                    <w:color w:val="262626"/>
-                    <w:lang w:val="en-GB"/>
-                  </w:rPr>
-                </w:pPr>
                 <w:r>
-                  <w:rPr>
-                    <w:rFonts w:ascii="Arial" w:hAnsi="Arial"/>
-                    <w:b/>
-                    <w:color w:val="262626"/>
-                    <w:lang w:val="en-GB"/>
-                  </w:rPr>
                   <w:t>Begrenset</w:t>
                 </w:r>
               </w:p>
             </w:tc>
           </w:tr>
         </w:tbl>
-        <w:p>
-          <w:pPr>
-            <w:spacing w:line="240" w:lineRule="auto"/>
-            <w:rPr>
-              <w:rFonts w:ascii="Arial" w:hAnsi="Arial"/>
-              <w:b/>
-              <w:color w:val="262626"/>
-              <w:lang w:val="en-GB"/>
-            </w:rPr>
-          </w:pPr>
-        </w:p>
+        <w:p/>
         <w:tbl>
           <w:tblPr>
             <w:tblW w:w="10173" w:type="dxa"/>
@@ -411,22 +353,7 @@
                 <w:vAlign w:val="center"/>
               </w:tcPr>
               <w:p>
-                <w:pPr>
-                  <w:spacing w:after="0" w:line="360" w:lineRule="auto"/>
-                  <w:rPr>
-                    <w:rFonts w:ascii="Arial" w:hAnsi="Arial"/>
-                    <w:b/>
-                    <w:color w:val="262626"/>
-                    <w:lang w:val="en-GB"/>
-                  </w:rPr>
-                </w:pPr>
                 <w:r>
-                  <w:rPr>
-                    <w:rFonts w:ascii="Arial" w:hAnsi="Arial"/>
-                    <w:b/>
-                    <w:color w:val="262626"/>
-                    <w:lang w:val="en-GB"/>
-                  </w:rPr>
                   <w:t>Emnekode og emnenavn:</w:t>
                 </w:r>
               </w:p>
@@ -438,20 +365,7 @@
                 <w:vAlign w:val="center"/>
               </w:tcPr>
               <w:p>
-                <w:pPr>
-                  <w:spacing w:after="0" w:line="360" w:lineRule="auto"/>
-                  <w:rPr>
-                    <w:rFonts w:ascii="Arial" w:hAnsi="Arial"/>
-                    <w:color w:val="262626"/>
-                    <w:lang w:val="en-GB"/>
-                  </w:rPr>
-                </w:pPr>
                 <w:r>
-                  <w:rPr>
-                    <w:rFonts w:ascii="Arial" w:hAnsi="Arial"/>
-                    <w:color w:val="262626"/>
-                    <w:lang w:val="en-GB"/>
-                  </w:rPr>
                   <w:t>BU5100-13 Entreprenørskap</w:t>
                 </w:r>
               </w:p>
@@ -468,22 +382,7 @@
                 <w:vAlign w:val="center"/>
               </w:tcPr>
               <w:p>
-                <w:pPr>
-                  <w:spacing w:after="0" w:line="360" w:lineRule="auto"/>
-                  <w:rPr>
-                    <w:rFonts w:ascii="Arial" w:hAnsi="Arial"/>
-                    <w:b/>
-                    <w:color w:val="262626"/>
-                    <w:lang w:val="en-GB"/>
-                  </w:rPr>
-                </w:pPr>
                 <w:r>
-                  <w:rPr>
-                    <w:rFonts w:ascii="Arial" w:hAnsi="Arial"/>
-                    <w:b/>
-                    <w:color w:val="262626"/>
-                    <w:lang w:val="en-GB"/>
-                  </w:rPr>
                   <w:t>Tittel norsk:</w:t>
                 </w:r>
               </w:p>
@@ -495,20 +394,7 @@
                 <w:vAlign w:val="center"/>
               </w:tcPr>
               <w:p>
-                <w:pPr>
-                  <w:spacing w:after="0" w:line="360" w:lineRule="auto"/>
-                  <w:rPr>
-                    <w:rFonts w:ascii="Arial" w:hAnsi="Arial"/>
-                    <w:color w:val="262626"/>
-                    <w:lang w:val="en-GB"/>
-                  </w:rPr>
-                </w:pPr>
                 <w:r>
-                  <w:rPr>
-                    <w:rFonts w:ascii="Arial" w:hAnsi="Arial"/>
-                    <w:color w:val="262626"/>
-                    <w:lang w:val="en-GB"/>
-                  </w:rPr>
                   <w:t>-</w:t>
                 </w:r>
               </w:p>
@@ -525,22 +411,7 @@
                 <w:vAlign w:val="center"/>
               </w:tcPr>
               <w:p>
-                <w:pPr>
-                  <w:spacing w:after="0" w:line="360" w:lineRule="auto"/>
-                  <w:rPr>
-                    <w:rFonts w:ascii="Arial" w:hAnsi="Arial"/>
-                    <w:b/>
-                    <w:color w:val="262626"/>
-                    <w:lang w:val="en-GB"/>
-                  </w:rPr>
-                </w:pPr>
                 <w:r>
-                  <w:rPr>
-                    <w:rFonts w:ascii="Arial" w:hAnsi="Arial"/>
-                    <w:b/>
-                    <w:color w:val="262626"/>
-                    <w:lang w:val="en-GB"/>
-                  </w:rPr>
                   <w:t>Tittel engelsk:</w:t>
                 </w:r>
               </w:p>
@@ -552,20 +423,7 @@
                 <w:vAlign w:val="center"/>
               </w:tcPr>
               <w:p>
-                <w:pPr>
-                  <w:spacing w:after="0" w:line="360" w:lineRule="auto"/>
-                  <w:rPr>
-                    <w:rFonts w:ascii="Arial" w:hAnsi="Arial"/>
-                    <w:color w:val="262626"/>
-                    <w:lang w:val="en-GB"/>
-                  </w:rPr>
-                </w:pPr>
                 <w:r>
-                  <w:rPr>
-                    <w:rFonts w:ascii="Arial" w:hAnsi="Arial"/>
-                    <w:color w:val="262626"/>
-                    <w:lang w:val="en-GB"/>
-                  </w:rPr>
                   <w:t>Assignment 2: WeVideo</w:t>
                 </w:r>
               </w:p>
@@ -582,22 +440,7 @@
                 <w:vAlign w:val="center"/>
               </w:tcPr>
               <w:p>
-                <w:pPr>
-                  <w:spacing w:after="0" w:line="360" w:lineRule="auto"/>
-                  <w:rPr>
-                    <w:rFonts w:ascii="Arial" w:hAnsi="Arial"/>
-                    <w:b/>
-                    <w:color w:val="262626"/>
-                    <w:lang w:val="en-GB"/>
-                  </w:rPr>
-                </w:pPr>
                 <w:r>
-                  <w:rPr>
-                    <w:rFonts w:ascii="Arial" w:hAnsi="Arial"/>
-                    <w:b/>
-                    <w:color w:val="262626"/>
-                    <w:lang w:val="en-GB"/>
-                  </w:rPr>
                   <w:t xml:space="preserve">Eventuell oppdragsgiver: </w:t>
                 </w:r>
               </w:p>
@@ -609,20 +452,7 @@
                 <w:vAlign w:val="center"/>
               </w:tcPr>
               <w:p>
-                <w:pPr>
-                  <w:spacing w:after="0" w:line="360" w:lineRule="auto"/>
-                  <w:rPr>
-                    <w:rFonts w:ascii="Arial" w:hAnsi="Arial"/>
-                    <w:color w:val="262626"/>
-                    <w:lang w:val="en-GB"/>
-                  </w:rPr>
-                </w:pPr>
                 <w:r>
-                  <w:rPr>
-                    <w:rFonts w:ascii="Arial" w:hAnsi="Arial"/>
-                    <w:color w:val="262626"/>
-                    <w:lang w:val="en-GB"/>
-                  </w:rPr>
                   <w:t>-</w:t>
                 </w:r>
               </w:p>
@@ -639,22 +469,7 @@
                 <w:vAlign w:val="center"/>
               </w:tcPr>
               <w:p>
-                <w:pPr>
-                  <w:spacing w:after="0" w:line="360" w:lineRule="auto"/>
-                  <w:rPr>
-                    <w:rFonts w:ascii="Arial" w:hAnsi="Arial"/>
-                    <w:b/>
-                    <w:color w:val="262626"/>
-                    <w:lang w:val="en-GB"/>
-                  </w:rPr>
-                </w:pPr>
                 <w:r>
-                  <w:rPr>
-                    <w:rFonts w:ascii="Arial" w:hAnsi="Arial"/>
-                    <w:b/>
-                    <w:color w:val="262626"/>
-                    <w:lang w:val="en-GB"/>
-                  </w:rPr>
                   <w:t>Utleveringsdato:</w:t>
                 </w:r>
               </w:p>
@@ -666,20 +481,7 @@
                 <w:vAlign w:val="center"/>
               </w:tcPr>
               <w:p>
-                <w:pPr>
-                  <w:spacing w:after="0" w:line="360" w:lineRule="auto"/>
-                  <w:rPr>
-                    <w:rFonts w:ascii="Arial" w:hAnsi="Arial"/>
-                    <w:color w:val="262626"/>
-                    <w:lang w:val="en-GB"/>
-                  </w:rPr>
-                </w:pPr>
                 <w:r>
-                  <w:rPr>
-                    <w:rFonts w:ascii="Arial" w:hAnsi="Arial"/>
-                    <w:color w:val="262626"/>
-                    <w:lang w:val="en-GB"/>
-                  </w:rPr>
                   <w:t>7.10.2013</w:t>
                 </w:r>
               </w:p>
@@ -696,22 +498,7 @@
                 <w:vAlign w:val="center"/>
               </w:tcPr>
               <w:p>
-                <w:pPr>
-                  <w:spacing w:after="0" w:line="360" w:lineRule="auto"/>
-                  <w:rPr>
-                    <w:rFonts w:ascii="Arial" w:hAnsi="Arial"/>
-                    <w:b/>
-                    <w:color w:val="262626"/>
-                    <w:lang w:val="en-GB"/>
-                  </w:rPr>
-                </w:pPr>
                 <w:r>
-                  <w:rPr>
-                    <w:rFonts w:ascii="Arial" w:hAnsi="Arial"/>
-                    <w:b/>
-                    <w:color w:val="262626"/>
-                    <w:lang w:val="en-GB"/>
-                  </w:rPr>
                   <w:t>Innleveringsdato:</w:t>
                 </w:r>
               </w:p>
@@ -723,20 +510,7 @@
                 <w:vAlign w:val="center"/>
               </w:tcPr>
               <w:p>
-                <w:pPr>
-                  <w:spacing w:after="0" w:line="360" w:lineRule="auto"/>
-                  <w:rPr>
-                    <w:rFonts w:ascii="Arial" w:hAnsi="Arial"/>
-                    <w:color w:val="262626"/>
-                    <w:lang w:val="en-GB"/>
-                  </w:rPr>
-                </w:pPr>
                 <w:r>
-                  <w:rPr>
-                    <w:rFonts w:ascii="Arial" w:hAnsi="Arial"/>
-                    <w:color w:val="262626"/>
-                    <w:lang w:val="en-GB"/>
-                  </w:rPr>
                   <w:t>27.10.2013</w:t>
                 </w:r>
               </w:p>
@@ -753,22 +527,7 @@
                 <w:vAlign w:val="center"/>
               </w:tcPr>
               <w:p>
-                <w:pPr>
-                  <w:spacing w:after="0" w:line="360" w:lineRule="auto"/>
-                  <w:rPr>
-                    <w:rFonts w:ascii="Arial" w:hAnsi="Arial"/>
-                    <w:b/>
-                    <w:color w:val="262626"/>
-                    <w:lang w:val="en-GB"/>
-                  </w:rPr>
-                </w:pPr>
                 <w:r>
-                  <w:rPr>
-                    <w:rFonts w:ascii="Arial" w:hAnsi="Arial"/>
-                    <w:b/>
-                    <w:color w:val="262626"/>
-                    <w:lang w:val="en-GB"/>
-                  </w:rPr>
                   <w:t>Antall sider:</w:t>
                 </w:r>
               </w:p>
@@ -781,12 +540,8 @@
               </w:tcPr>
               <w:p>
                 <w:pPr>
-                  <w:spacing w:after="0" w:line="360" w:lineRule="auto"/>
                   <w:rPr>
-                    <w:rFonts w:ascii="Arial" w:hAnsi="Arial"/>
-                    <w:color w:val="262626"/>
                     <w:highlight w:val="yellow"/>
-                    <w:lang w:val="en-GB"/>
                   </w:rPr>
                 </w:pPr>
               </w:p>
@@ -803,22 +558,7 @@
                 <w:vAlign w:val="center"/>
               </w:tcPr>
               <w:p>
-                <w:pPr>
-                  <w:spacing w:after="0" w:line="360" w:lineRule="auto"/>
-                  <w:rPr>
-                    <w:rFonts w:ascii="Arial" w:hAnsi="Arial"/>
-                    <w:b/>
-                    <w:color w:val="262626"/>
-                    <w:lang w:val="en-GB"/>
-                  </w:rPr>
-                </w:pPr>
                 <w:r>
-                  <w:rPr>
-                    <w:rFonts w:ascii="Arial" w:hAnsi="Arial"/>
-                    <w:b/>
-                    <w:color w:val="262626"/>
-                    <w:lang w:val="en-GB"/>
-                  </w:rPr>
                   <w:t>Antall ord:</w:t>
                 </w:r>
               </w:p>
@@ -831,12 +571,8 @@
               </w:tcPr>
               <w:p>
                 <w:pPr>
-                  <w:spacing w:after="0" w:line="360" w:lineRule="auto"/>
                   <w:rPr>
-                    <w:rFonts w:ascii="Arial" w:hAnsi="Arial"/>
-                    <w:color w:val="262626"/>
                     <w:highlight w:val="yellow"/>
-                    <w:lang w:val="en-GB"/>
                   </w:rPr>
                 </w:pPr>
               </w:p>
@@ -854,72 +590,34 @@
                 <w:vAlign w:val="center"/>
               </w:tcPr>
               <w:p>
-                <w:pPr>
-                  <w:spacing w:line="360" w:lineRule="auto"/>
-                  <w:rPr>
-                    <w:lang w:val="en-GB"/>
-                  </w:rPr>
-                </w:pPr>
                 <w:r>
-                  <w:rPr>
-                    <w:lang w:val="en-GB"/>
-                  </w:rPr>
                   <w:t xml:space="preserve">WeVideo’s current business model, whether or not WeVideo’s strategy is a </w:t>
                 </w:r>
                 <w:r>
                   <w:rPr>
                     <w:i/>
-                    <w:lang w:val="en-GB"/>
                   </w:rPr>
-                  <w:t>Blue Ocean</w:t>
+                  <w:t xml:space="preserve">Blue Ocean strategy </w:t>
                 </w:r>
                 <w:r>
-                  <w:rPr>
-                    <w:i/>
-                    <w:lang w:val="en-GB"/>
-                  </w:rPr>
-                  <w:t xml:space="preserve"> strategy </w:t>
-                </w:r>
-                <w:r>
-                  <w:rPr>
-                    <w:lang w:val="en-GB"/>
-                  </w:rPr>
                   <w:t xml:space="preserve">or not, and my short take on </w:t>
                 </w:r>
                 <w:r>
-                  <w:rPr>
-                    <w:lang w:val="en-GB"/>
-                  </w:rPr>
                   <w:t>WeVideo can</w:t>
                 </w:r>
                 <w:r>
-                  <w:rPr>
-                    <w:lang w:val="en-GB"/>
-                  </w:rPr>
                   <w:t xml:space="preserve"> </w:t>
                 </w:r>
                 <w:r>
-                  <w:rPr>
-                    <w:lang w:val="en-GB"/>
-                  </w:rPr>
                   <w:t>improve their chance</w:t>
                 </w:r>
                 <w:r>
-                  <w:rPr>
-                    <w:lang w:val="en-GB"/>
-                  </w:rPr>
                   <w:t>s</w:t>
                 </w:r>
                 <w:r>
-                  <w:rPr>
-                    <w:lang w:val="en-GB"/>
-                  </w:rPr>
                   <w:t xml:space="preserve"> of success</w:t>
                 </w:r>
                 <w:r>
-                  <w:rPr>
-                    <w:lang w:val="en-GB"/>
-                  </w:rPr>
                   <w:t>.</w:t>
                 </w:r>
               </w:p>
@@ -936,22 +634,7 @@
                 <w:vAlign w:val="center"/>
               </w:tcPr>
               <w:p>
-                <w:pPr>
-                  <w:spacing w:after="0" w:line="360" w:lineRule="auto"/>
-                  <w:rPr>
-                    <w:rFonts w:ascii="Arial" w:hAnsi="Arial"/>
-                    <w:b/>
-                    <w:color w:val="262626"/>
-                    <w:lang w:val="en-GB"/>
-                  </w:rPr>
-                </w:pPr>
                 <w:r>
-                  <w:rPr>
-                    <w:rFonts w:ascii="Arial" w:hAnsi="Arial"/>
-                    <w:b/>
-                    <w:color w:val="262626"/>
-                    <w:lang w:val="en-GB"/>
-                  </w:rPr>
                   <w:t xml:space="preserve">Gruppenavn: </w:t>
                 </w:r>
               </w:p>
@@ -963,20 +646,7 @@
                 <w:vAlign w:val="center"/>
               </w:tcPr>
               <w:p>
-                <w:pPr>
-                  <w:spacing w:after="0" w:line="360" w:lineRule="auto"/>
-                  <w:rPr>
-                    <w:rFonts w:ascii="Arial" w:hAnsi="Arial"/>
-                    <w:color w:val="262626"/>
-                    <w:lang w:val="en-GB"/>
-                  </w:rPr>
-                </w:pPr>
                 <w:r>
-                  <w:rPr>
-                    <w:rFonts w:ascii="Arial" w:hAnsi="Arial"/>
-                    <w:color w:val="262626"/>
-                    <w:lang w:val="en-GB"/>
-                  </w:rPr>
                   <w:t>-</w:t>
                 </w:r>
               </w:p>
@@ -996,22 +666,7 @@
                 <w:vAlign w:val="center"/>
               </w:tcPr>
               <w:p>
-                <w:pPr>
-                  <w:spacing w:after="0" w:line="360" w:lineRule="auto"/>
-                  <w:rPr>
-                    <w:rFonts w:ascii="Arial" w:hAnsi="Arial"/>
-                    <w:b/>
-                    <w:color w:val="262626"/>
-                    <w:lang w:val="en-GB"/>
-                  </w:rPr>
-                </w:pPr>
                 <w:r>
-                  <w:rPr>
-                    <w:rFonts w:ascii="Arial" w:hAnsi="Arial"/>
-                    <w:b/>
-                    <w:color w:val="262626"/>
-                    <w:lang w:val="en-GB"/>
-                  </w:rPr>
                   <w:t>Studentnavn:</w:t>
                 </w:r>
               </w:p>
@@ -1026,23 +681,7 @@
                 <w:vAlign w:val="center"/>
               </w:tcPr>
               <w:p>
-                <w:pPr>
-                  <w:spacing w:after="0" w:line="360" w:lineRule="auto"/>
-                  <w:jc w:val="both"/>
-                  <w:rPr>
-                    <w:rFonts w:ascii="Arial" w:hAnsi="Arial"/>
-                    <w:b/>
-                    <w:color w:val="262626"/>
-                    <w:lang w:val="en-GB"/>
-                  </w:rPr>
-                </w:pPr>
                 <w:r>
-                  <w:rPr>
-                    <w:rFonts w:ascii="Arial" w:hAnsi="Arial"/>
-                    <w:b/>
-                    <w:color w:val="262626"/>
-                    <w:lang w:val="en-GB"/>
-                  </w:rPr>
                   <w:t>Studentnummer:</w:t>
                 </w:r>
               </w:p>
@@ -1059,20 +698,7 @@
                 <w:vAlign w:val="center"/>
               </w:tcPr>
               <w:p>
-                <w:pPr>
-                  <w:spacing w:after="0" w:line="360" w:lineRule="auto"/>
-                  <w:rPr>
-                    <w:rFonts w:ascii="Arial" w:hAnsi="Arial"/>
-                    <w:color w:val="262626"/>
-                    <w:lang w:val="en-GB"/>
-                  </w:rPr>
-                </w:pPr>
                 <w:r>
-                  <w:rPr>
-                    <w:rFonts w:ascii="Arial" w:hAnsi="Arial"/>
-                    <w:color w:val="262626"/>
-                    <w:lang w:val="en-GB"/>
-                  </w:rPr>
                   <w:t>Martin Lehmann</w:t>
                 </w:r>
               </w:p>
@@ -1084,43 +710,16 @@
                 <w:vAlign w:val="center"/>
               </w:tcPr>
               <w:p>
-                <w:pPr>
-                  <w:spacing w:after="0" w:line="360" w:lineRule="auto"/>
-                  <w:rPr>
-                    <w:rFonts w:ascii="Arial" w:hAnsi="Arial"/>
-                    <w:color w:val="262626"/>
-                    <w:lang w:val="en-GB"/>
-                  </w:rPr>
-                </w:pPr>
                 <w:r>
-                  <w:rPr>
-                    <w:rFonts w:ascii="Arial" w:hAnsi="Arial"/>
-                    <w:color w:val="262626"/>
-                    <w:lang w:val="en-GB"/>
-                  </w:rPr>
                   <w:t>700766</w:t>
                 </w:r>
               </w:p>
             </w:tc>
           </w:tr>
         </w:tbl>
+        <w:p/>
         <w:p>
-          <w:pPr>
-            <w:rPr>
-              <w:lang w:val="en-GB"/>
-            </w:rPr>
-          </w:pPr>
-        </w:p>
-        <w:p>
-          <w:pPr>
-            <w:rPr>
-              <w:lang w:val="en-GB"/>
-            </w:rPr>
-          </w:pPr>
           <w:r>
-            <w:rPr>
-              <w:lang w:val="en-GB"/>
-            </w:rPr>
             <w:br w:type="page"/>
           </w:r>
         </w:p>
@@ -1133,7 +732,6 @@
           <w:color w:val="auto"/>
           <w:sz w:val="22"/>
           <w:szCs w:val="22"/>
-          <w:lang w:val="en-GB"/>
         </w:rPr>
         <w:id w:val="240761159"/>
         <w:docPartObj>
@@ -1143,8 +741,6 @@
       </w:sdtPr>
       <w:sdtEndPr>
         <w:rPr>
-          <w:b/>
-          <w:bCs/>
           <w:noProof/>
         </w:rPr>
       </w:sdtEndPr>
@@ -1152,15 +748,8 @@
         <w:p>
           <w:pPr>
             <w:pStyle w:val="TOCHeading"/>
-            <w:spacing w:line="360" w:lineRule="auto"/>
-            <w:rPr>
-              <w:lang w:val="en-GB"/>
-            </w:rPr>
           </w:pPr>
           <w:r>
-            <w:rPr>
-              <w:lang w:val="en-GB"/>
-            </w:rPr>
             <w:t>Table of Contents</w:t>
           </w:r>
         </w:p>
@@ -1174,39 +763,31 @@
             <w:rPr>
               <w:rFonts w:eastAsiaTheme="minorEastAsia"/>
               <w:noProof/>
+              <w:lang w:val="en-US"/>
             </w:rPr>
           </w:pPr>
           <w:r>
-            <w:rPr>
-              <w:lang w:val="en-GB"/>
-            </w:rPr>
             <w:fldChar w:fldCharType="begin"/>
           </w:r>
           <w:r>
-            <w:rPr>
-              <w:lang w:val="en-GB"/>
-            </w:rPr>
             <w:instrText xml:space="preserve"> TOC \o "1-3" \h \z \u </w:instrText>
           </w:r>
           <w:r>
-            <w:rPr>
-              <w:lang w:val="en-GB"/>
-            </w:rPr>
             <w:fldChar w:fldCharType="separate"/>
           </w:r>
-          <w:hyperlink w:anchor="_Toc370590496" w:history="1">
+          <w:hyperlink w:anchor="_Toc370631316" w:history="1">
             <w:r>
               <w:rPr>
                 <w:rStyle w:val="Hyperlink"/>
                 <w:noProof/>
-                <w:lang w:val="en-GB"/>
-              </w:rPr>
-              <w:t>0.</w:t>
+              </w:rPr>
+              <w:t>1.</w:t>
             </w:r>
             <w:r>
               <w:rPr>
                 <w:rFonts w:eastAsiaTheme="minorEastAsia"/>
                 <w:noProof/>
+                <w:lang w:val="en-US"/>
               </w:rPr>
               <w:tab/>
             </w:r>
@@ -1214,9 +795,8 @@
               <w:rPr>
                 <w:rStyle w:val="Hyperlink"/>
                 <w:noProof/>
-                <w:lang w:val="en-GB"/>
-              </w:rPr>
-              <w:t>Introduction</w:t>
+              </w:rPr>
+              <w:t>WeVideo’s current business model</w:t>
             </w:r>
             <w:r>
               <w:rPr>
@@ -1237,7 +817,7 @@
                 <w:noProof/>
                 <w:webHidden/>
               </w:rPr>
-              <w:instrText xml:space="preserve"> PAGEREF _Toc370590496 \h </w:instrText>
+              <w:instrText xml:space="preserve"> PAGEREF _Toc370631316 \h </w:instrText>
             </w:r>
             <w:r>
               <w:rPr>
@@ -1257,7 +837,1297 @@
                 <w:noProof/>
                 <w:webHidden/>
               </w:rPr>
-              <w:t>1</w:t>
+              <w:t>2</w:t>
+            </w:r>
+            <w:r>
+              <w:rPr>
+                <w:noProof/>
+                <w:webHidden/>
+              </w:rPr>
+              <w:fldChar w:fldCharType="end"/>
+            </w:r>
+          </w:hyperlink>
+        </w:p>
+        <w:p>
+          <w:pPr>
+            <w:pStyle w:val="TOC2"/>
+            <w:tabs>
+              <w:tab w:val="left" w:pos="880"/>
+              <w:tab w:val="right" w:leader="dot" w:pos="9350"/>
+            </w:tabs>
+            <w:rPr>
+              <w:rFonts w:eastAsiaTheme="minorEastAsia"/>
+              <w:noProof/>
+              <w:lang w:val="en-US"/>
+            </w:rPr>
+          </w:pPr>
+          <w:hyperlink w:anchor="_Toc370631317" w:history="1">
+            <w:r>
+              <w:rPr>
+                <w:rStyle w:val="Hyperlink"/>
+                <w:noProof/>
+              </w:rPr>
+              <w:t>1.1</w:t>
+            </w:r>
+            <w:r>
+              <w:rPr>
+                <w:rFonts w:eastAsiaTheme="minorEastAsia"/>
+                <w:noProof/>
+                <w:lang w:val="en-US"/>
+              </w:rPr>
+              <w:tab/>
+            </w:r>
+            <w:r>
+              <w:rPr>
+                <w:rStyle w:val="Hyperlink"/>
+                <w:noProof/>
+              </w:rPr>
+              <w:t>Customer segments</w:t>
+            </w:r>
+            <w:r>
+              <w:rPr>
+                <w:noProof/>
+                <w:webHidden/>
+              </w:rPr>
+              <w:tab/>
+            </w:r>
+            <w:r>
+              <w:rPr>
+                <w:noProof/>
+                <w:webHidden/>
+              </w:rPr>
+              <w:fldChar w:fldCharType="begin"/>
+            </w:r>
+            <w:r>
+              <w:rPr>
+                <w:noProof/>
+                <w:webHidden/>
+              </w:rPr>
+              <w:instrText xml:space="preserve"> PAGEREF _Toc370631317 \h </w:instrText>
+            </w:r>
+            <w:r>
+              <w:rPr>
+                <w:noProof/>
+                <w:webHidden/>
+              </w:rPr>
+            </w:r>
+            <w:r>
+              <w:rPr>
+                <w:noProof/>
+                <w:webHidden/>
+              </w:rPr>
+              <w:fldChar w:fldCharType="separate"/>
+            </w:r>
+            <w:r>
+              <w:rPr>
+                <w:noProof/>
+                <w:webHidden/>
+              </w:rPr>
+              <w:t>2</w:t>
+            </w:r>
+            <w:r>
+              <w:rPr>
+                <w:noProof/>
+                <w:webHidden/>
+              </w:rPr>
+              <w:fldChar w:fldCharType="end"/>
+            </w:r>
+          </w:hyperlink>
+        </w:p>
+        <w:p>
+          <w:pPr>
+            <w:pStyle w:val="TOC3"/>
+            <w:tabs>
+              <w:tab w:val="left" w:pos="1320"/>
+              <w:tab w:val="right" w:leader="dot" w:pos="9350"/>
+            </w:tabs>
+            <w:rPr>
+              <w:rFonts w:eastAsiaTheme="minorEastAsia"/>
+              <w:noProof/>
+              <w:lang w:val="en-US"/>
+            </w:rPr>
+          </w:pPr>
+          <w:hyperlink w:anchor="_Toc370631318" w:history="1">
+            <w:r>
+              <w:rPr>
+                <w:rStyle w:val="Hyperlink"/>
+                <w:noProof/>
+              </w:rPr>
+              <w:t>1.1.1</w:t>
+            </w:r>
+            <w:r>
+              <w:rPr>
+                <w:rFonts w:eastAsiaTheme="minorEastAsia"/>
+                <w:noProof/>
+                <w:lang w:val="en-US"/>
+              </w:rPr>
+              <w:tab/>
+            </w:r>
+            <w:r>
+              <w:rPr>
+                <w:rStyle w:val="Hyperlink"/>
+                <w:noProof/>
+              </w:rPr>
+              <w:t>B2B2C</w:t>
+            </w:r>
+            <w:r>
+              <w:rPr>
+                <w:noProof/>
+                <w:webHidden/>
+              </w:rPr>
+              <w:tab/>
+            </w:r>
+            <w:r>
+              <w:rPr>
+                <w:noProof/>
+                <w:webHidden/>
+              </w:rPr>
+              <w:fldChar w:fldCharType="begin"/>
+            </w:r>
+            <w:r>
+              <w:rPr>
+                <w:noProof/>
+                <w:webHidden/>
+              </w:rPr>
+              <w:instrText xml:space="preserve"> PAGEREF _Toc370631318 \h </w:instrText>
+            </w:r>
+            <w:r>
+              <w:rPr>
+                <w:noProof/>
+                <w:webHidden/>
+              </w:rPr>
+            </w:r>
+            <w:r>
+              <w:rPr>
+                <w:noProof/>
+                <w:webHidden/>
+              </w:rPr>
+              <w:fldChar w:fldCharType="separate"/>
+            </w:r>
+            <w:r>
+              <w:rPr>
+                <w:noProof/>
+                <w:webHidden/>
+              </w:rPr>
+              <w:t>2</w:t>
+            </w:r>
+            <w:r>
+              <w:rPr>
+                <w:noProof/>
+                <w:webHidden/>
+              </w:rPr>
+              <w:fldChar w:fldCharType="end"/>
+            </w:r>
+          </w:hyperlink>
+        </w:p>
+        <w:p>
+          <w:pPr>
+            <w:pStyle w:val="TOC3"/>
+            <w:tabs>
+              <w:tab w:val="left" w:pos="1320"/>
+              <w:tab w:val="right" w:leader="dot" w:pos="9350"/>
+            </w:tabs>
+            <w:rPr>
+              <w:rFonts w:eastAsiaTheme="minorEastAsia"/>
+              <w:noProof/>
+              <w:lang w:val="en-US"/>
+            </w:rPr>
+          </w:pPr>
+          <w:hyperlink w:anchor="_Toc370631319" w:history="1">
+            <w:r>
+              <w:rPr>
+                <w:rStyle w:val="Hyperlink"/>
+                <w:noProof/>
+              </w:rPr>
+              <w:t>1.1.2</w:t>
+            </w:r>
+            <w:r>
+              <w:rPr>
+                <w:rFonts w:eastAsiaTheme="minorEastAsia"/>
+                <w:noProof/>
+                <w:lang w:val="en-US"/>
+              </w:rPr>
+              <w:tab/>
+            </w:r>
+            <w:r>
+              <w:rPr>
+                <w:rStyle w:val="Hyperlink"/>
+                <w:noProof/>
+              </w:rPr>
+              <w:t>B2C</w:t>
+            </w:r>
+            <w:r>
+              <w:rPr>
+                <w:noProof/>
+                <w:webHidden/>
+              </w:rPr>
+              <w:tab/>
+            </w:r>
+            <w:r>
+              <w:rPr>
+                <w:noProof/>
+                <w:webHidden/>
+              </w:rPr>
+              <w:fldChar w:fldCharType="begin"/>
+            </w:r>
+            <w:r>
+              <w:rPr>
+                <w:noProof/>
+                <w:webHidden/>
+              </w:rPr>
+              <w:instrText xml:space="preserve"> PAGEREF _Toc370631319 \h </w:instrText>
+            </w:r>
+            <w:r>
+              <w:rPr>
+                <w:noProof/>
+                <w:webHidden/>
+              </w:rPr>
+            </w:r>
+            <w:r>
+              <w:rPr>
+                <w:noProof/>
+                <w:webHidden/>
+              </w:rPr>
+              <w:fldChar w:fldCharType="separate"/>
+            </w:r>
+            <w:r>
+              <w:rPr>
+                <w:noProof/>
+                <w:webHidden/>
+              </w:rPr>
+              <w:t>2</w:t>
+            </w:r>
+            <w:r>
+              <w:rPr>
+                <w:noProof/>
+                <w:webHidden/>
+              </w:rPr>
+              <w:fldChar w:fldCharType="end"/>
+            </w:r>
+          </w:hyperlink>
+        </w:p>
+        <w:p>
+          <w:pPr>
+            <w:pStyle w:val="TOC2"/>
+            <w:tabs>
+              <w:tab w:val="left" w:pos="880"/>
+              <w:tab w:val="right" w:leader="dot" w:pos="9350"/>
+            </w:tabs>
+            <w:rPr>
+              <w:rFonts w:eastAsiaTheme="minorEastAsia"/>
+              <w:noProof/>
+              <w:lang w:val="en-US"/>
+            </w:rPr>
+          </w:pPr>
+          <w:hyperlink w:anchor="_Toc370631320" w:history="1">
+            <w:r>
+              <w:rPr>
+                <w:rStyle w:val="Hyperlink"/>
+                <w:noProof/>
+              </w:rPr>
+              <w:t>1.2</w:t>
+            </w:r>
+            <w:r>
+              <w:rPr>
+                <w:rFonts w:eastAsiaTheme="minorEastAsia"/>
+                <w:noProof/>
+                <w:lang w:val="en-US"/>
+              </w:rPr>
+              <w:tab/>
+            </w:r>
+            <w:r>
+              <w:rPr>
+                <w:rStyle w:val="Hyperlink"/>
+                <w:noProof/>
+              </w:rPr>
+              <w:t>Value propositions</w:t>
+            </w:r>
+            <w:r>
+              <w:rPr>
+                <w:noProof/>
+                <w:webHidden/>
+              </w:rPr>
+              <w:tab/>
+            </w:r>
+            <w:r>
+              <w:rPr>
+                <w:noProof/>
+                <w:webHidden/>
+              </w:rPr>
+              <w:fldChar w:fldCharType="begin"/>
+            </w:r>
+            <w:r>
+              <w:rPr>
+                <w:noProof/>
+                <w:webHidden/>
+              </w:rPr>
+              <w:instrText xml:space="preserve"> PAGEREF _Toc370631320 \h </w:instrText>
+            </w:r>
+            <w:r>
+              <w:rPr>
+                <w:noProof/>
+                <w:webHidden/>
+              </w:rPr>
+            </w:r>
+            <w:r>
+              <w:rPr>
+                <w:noProof/>
+                <w:webHidden/>
+              </w:rPr>
+              <w:fldChar w:fldCharType="separate"/>
+            </w:r>
+            <w:r>
+              <w:rPr>
+                <w:noProof/>
+                <w:webHidden/>
+              </w:rPr>
+              <w:t>2</w:t>
+            </w:r>
+            <w:r>
+              <w:rPr>
+                <w:noProof/>
+                <w:webHidden/>
+              </w:rPr>
+              <w:fldChar w:fldCharType="end"/>
+            </w:r>
+          </w:hyperlink>
+        </w:p>
+        <w:p>
+          <w:pPr>
+            <w:pStyle w:val="TOC3"/>
+            <w:tabs>
+              <w:tab w:val="left" w:pos="1320"/>
+              <w:tab w:val="right" w:leader="dot" w:pos="9350"/>
+            </w:tabs>
+            <w:rPr>
+              <w:rFonts w:eastAsiaTheme="minorEastAsia"/>
+              <w:noProof/>
+              <w:lang w:val="en-US"/>
+            </w:rPr>
+          </w:pPr>
+          <w:hyperlink w:anchor="_Toc370631321" w:history="1">
+            <w:r>
+              <w:rPr>
+                <w:rStyle w:val="Hyperlink"/>
+                <w:noProof/>
+              </w:rPr>
+              <w:t>1.2.1</w:t>
+            </w:r>
+            <w:r>
+              <w:rPr>
+                <w:rFonts w:eastAsiaTheme="minorEastAsia"/>
+                <w:noProof/>
+                <w:lang w:val="en-US"/>
+              </w:rPr>
+              <w:tab/>
+            </w:r>
+            <w:r>
+              <w:rPr>
+                <w:rStyle w:val="Hyperlink"/>
+                <w:noProof/>
+              </w:rPr>
+              <w:t>B2B2C</w:t>
+            </w:r>
+            <w:r>
+              <w:rPr>
+                <w:noProof/>
+                <w:webHidden/>
+              </w:rPr>
+              <w:tab/>
+            </w:r>
+            <w:r>
+              <w:rPr>
+                <w:noProof/>
+                <w:webHidden/>
+              </w:rPr>
+              <w:fldChar w:fldCharType="begin"/>
+            </w:r>
+            <w:r>
+              <w:rPr>
+                <w:noProof/>
+                <w:webHidden/>
+              </w:rPr>
+              <w:instrText xml:space="preserve"> PAGEREF _Toc370631321 \h </w:instrText>
+            </w:r>
+            <w:r>
+              <w:rPr>
+                <w:noProof/>
+                <w:webHidden/>
+              </w:rPr>
+            </w:r>
+            <w:r>
+              <w:rPr>
+                <w:noProof/>
+                <w:webHidden/>
+              </w:rPr>
+              <w:fldChar w:fldCharType="separate"/>
+            </w:r>
+            <w:r>
+              <w:rPr>
+                <w:noProof/>
+                <w:webHidden/>
+              </w:rPr>
+              <w:t>2</w:t>
+            </w:r>
+            <w:r>
+              <w:rPr>
+                <w:noProof/>
+                <w:webHidden/>
+              </w:rPr>
+              <w:fldChar w:fldCharType="end"/>
+            </w:r>
+          </w:hyperlink>
+        </w:p>
+        <w:p>
+          <w:pPr>
+            <w:pStyle w:val="TOC3"/>
+            <w:tabs>
+              <w:tab w:val="left" w:pos="1320"/>
+              <w:tab w:val="right" w:leader="dot" w:pos="9350"/>
+            </w:tabs>
+            <w:rPr>
+              <w:rFonts w:eastAsiaTheme="minorEastAsia"/>
+              <w:noProof/>
+              <w:lang w:val="en-US"/>
+            </w:rPr>
+          </w:pPr>
+          <w:hyperlink w:anchor="_Toc370631322" w:history="1">
+            <w:r>
+              <w:rPr>
+                <w:rStyle w:val="Hyperlink"/>
+                <w:noProof/>
+              </w:rPr>
+              <w:t>1.2.2</w:t>
+            </w:r>
+            <w:r>
+              <w:rPr>
+                <w:rFonts w:eastAsiaTheme="minorEastAsia"/>
+                <w:noProof/>
+                <w:lang w:val="en-US"/>
+              </w:rPr>
+              <w:tab/>
+            </w:r>
+            <w:r>
+              <w:rPr>
+                <w:rStyle w:val="Hyperlink"/>
+                <w:noProof/>
+              </w:rPr>
+              <w:t>B2C</w:t>
+            </w:r>
+            <w:r>
+              <w:rPr>
+                <w:noProof/>
+                <w:webHidden/>
+              </w:rPr>
+              <w:tab/>
+            </w:r>
+            <w:r>
+              <w:rPr>
+                <w:noProof/>
+                <w:webHidden/>
+              </w:rPr>
+              <w:fldChar w:fldCharType="begin"/>
+            </w:r>
+            <w:r>
+              <w:rPr>
+                <w:noProof/>
+                <w:webHidden/>
+              </w:rPr>
+              <w:instrText xml:space="preserve"> PAGEREF _Toc370631322 \h </w:instrText>
+            </w:r>
+            <w:r>
+              <w:rPr>
+                <w:noProof/>
+                <w:webHidden/>
+              </w:rPr>
+            </w:r>
+            <w:r>
+              <w:rPr>
+                <w:noProof/>
+                <w:webHidden/>
+              </w:rPr>
+              <w:fldChar w:fldCharType="separate"/>
+            </w:r>
+            <w:r>
+              <w:rPr>
+                <w:noProof/>
+                <w:webHidden/>
+              </w:rPr>
+              <w:t>3</w:t>
+            </w:r>
+            <w:r>
+              <w:rPr>
+                <w:noProof/>
+                <w:webHidden/>
+              </w:rPr>
+              <w:fldChar w:fldCharType="end"/>
+            </w:r>
+          </w:hyperlink>
+        </w:p>
+        <w:p>
+          <w:pPr>
+            <w:pStyle w:val="TOC2"/>
+            <w:tabs>
+              <w:tab w:val="left" w:pos="880"/>
+              <w:tab w:val="right" w:leader="dot" w:pos="9350"/>
+            </w:tabs>
+            <w:rPr>
+              <w:rFonts w:eastAsiaTheme="minorEastAsia"/>
+              <w:noProof/>
+              <w:lang w:val="en-US"/>
+            </w:rPr>
+          </w:pPr>
+          <w:hyperlink w:anchor="_Toc370631323" w:history="1">
+            <w:r>
+              <w:rPr>
+                <w:rStyle w:val="Hyperlink"/>
+                <w:noProof/>
+              </w:rPr>
+              <w:t>1.3</w:t>
+            </w:r>
+            <w:r>
+              <w:rPr>
+                <w:rFonts w:eastAsiaTheme="minorEastAsia"/>
+                <w:noProof/>
+                <w:lang w:val="en-US"/>
+              </w:rPr>
+              <w:tab/>
+            </w:r>
+            <w:r>
+              <w:rPr>
+                <w:rStyle w:val="Hyperlink"/>
+                <w:noProof/>
+              </w:rPr>
+              <w:t>Channels</w:t>
+            </w:r>
+            <w:r>
+              <w:rPr>
+                <w:noProof/>
+                <w:webHidden/>
+              </w:rPr>
+              <w:tab/>
+            </w:r>
+            <w:r>
+              <w:rPr>
+                <w:noProof/>
+                <w:webHidden/>
+              </w:rPr>
+              <w:fldChar w:fldCharType="begin"/>
+            </w:r>
+            <w:r>
+              <w:rPr>
+                <w:noProof/>
+                <w:webHidden/>
+              </w:rPr>
+              <w:instrText xml:space="preserve"> PAGEREF _Toc370631323 \h </w:instrText>
+            </w:r>
+            <w:r>
+              <w:rPr>
+                <w:noProof/>
+                <w:webHidden/>
+              </w:rPr>
+            </w:r>
+            <w:r>
+              <w:rPr>
+                <w:noProof/>
+                <w:webHidden/>
+              </w:rPr>
+              <w:fldChar w:fldCharType="separate"/>
+            </w:r>
+            <w:r>
+              <w:rPr>
+                <w:noProof/>
+                <w:webHidden/>
+              </w:rPr>
+              <w:t>3</w:t>
+            </w:r>
+            <w:r>
+              <w:rPr>
+                <w:noProof/>
+                <w:webHidden/>
+              </w:rPr>
+              <w:fldChar w:fldCharType="end"/>
+            </w:r>
+          </w:hyperlink>
+        </w:p>
+        <w:p>
+          <w:pPr>
+            <w:pStyle w:val="TOC2"/>
+            <w:tabs>
+              <w:tab w:val="left" w:pos="880"/>
+              <w:tab w:val="right" w:leader="dot" w:pos="9350"/>
+            </w:tabs>
+            <w:rPr>
+              <w:rFonts w:eastAsiaTheme="minorEastAsia"/>
+              <w:noProof/>
+              <w:lang w:val="en-US"/>
+            </w:rPr>
+          </w:pPr>
+          <w:hyperlink w:anchor="_Toc370631324" w:history="1">
+            <w:r>
+              <w:rPr>
+                <w:rStyle w:val="Hyperlink"/>
+                <w:noProof/>
+              </w:rPr>
+              <w:t>1.4</w:t>
+            </w:r>
+            <w:r>
+              <w:rPr>
+                <w:rFonts w:eastAsiaTheme="minorEastAsia"/>
+                <w:noProof/>
+                <w:lang w:val="en-US"/>
+              </w:rPr>
+              <w:tab/>
+            </w:r>
+            <w:r>
+              <w:rPr>
+                <w:rStyle w:val="Hyperlink"/>
+                <w:noProof/>
+              </w:rPr>
+              <w:t>Customer relationships</w:t>
+            </w:r>
+            <w:r>
+              <w:rPr>
+                <w:noProof/>
+                <w:webHidden/>
+              </w:rPr>
+              <w:tab/>
+            </w:r>
+            <w:r>
+              <w:rPr>
+                <w:noProof/>
+                <w:webHidden/>
+              </w:rPr>
+              <w:fldChar w:fldCharType="begin"/>
+            </w:r>
+            <w:r>
+              <w:rPr>
+                <w:noProof/>
+                <w:webHidden/>
+              </w:rPr>
+              <w:instrText xml:space="preserve"> PAGEREF _Toc370631324 \h </w:instrText>
+            </w:r>
+            <w:r>
+              <w:rPr>
+                <w:noProof/>
+                <w:webHidden/>
+              </w:rPr>
+            </w:r>
+            <w:r>
+              <w:rPr>
+                <w:noProof/>
+                <w:webHidden/>
+              </w:rPr>
+              <w:fldChar w:fldCharType="separate"/>
+            </w:r>
+            <w:r>
+              <w:rPr>
+                <w:noProof/>
+                <w:webHidden/>
+              </w:rPr>
+              <w:t>3</w:t>
+            </w:r>
+            <w:r>
+              <w:rPr>
+                <w:noProof/>
+                <w:webHidden/>
+              </w:rPr>
+              <w:fldChar w:fldCharType="end"/>
+            </w:r>
+          </w:hyperlink>
+        </w:p>
+        <w:p>
+          <w:pPr>
+            <w:pStyle w:val="TOC3"/>
+            <w:tabs>
+              <w:tab w:val="left" w:pos="1320"/>
+              <w:tab w:val="right" w:leader="dot" w:pos="9350"/>
+            </w:tabs>
+            <w:rPr>
+              <w:rFonts w:eastAsiaTheme="minorEastAsia"/>
+              <w:noProof/>
+              <w:lang w:val="en-US"/>
+            </w:rPr>
+          </w:pPr>
+          <w:hyperlink w:anchor="_Toc370631325" w:history="1">
+            <w:r>
+              <w:rPr>
+                <w:rStyle w:val="Hyperlink"/>
+                <w:noProof/>
+              </w:rPr>
+              <w:t>1.4.1</w:t>
+            </w:r>
+            <w:r>
+              <w:rPr>
+                <w:rFonts w:eastAsiaTheme="minorEastAsia"/>
+                <w:noProof/>
+                <w:lang w:val="en-US"/>
+              </w:rPr>
+              <w:tab/>
+            </w:r>
+            <w:r>
+              <w:rPr>
+                <w:rStyle w:val="Hyperlink"/>
+                <w:noProof/>
+              </w:rPr>
+              <w:t>B2B2C</w:t>
+            </w:r>
+            <w:r>
+              <w:rPr>
+                <w:noProof/>
+                <w:webHidden/>
+              </w:rPr>
+              <w:tab/>
+            </w:r>
+            <w:r>
+              <w:rPr>
+                <w:noProof/>
+                <w:webHidden/>
+              </w:rPr>
+              <w:fldChar w:fldCharType="begin"/>
+            </w:r>
+            <w:r>
+              <w:rPr>
+                <w:noProof/>
+                <w:webHidden/>
+              </w:rPr>
+              <w:instrText xml:space="preserve"> PAGEREF _Toc370631325 \h </w:instrText>
+            </w:r>
+            <w:r>
+              <w:rPr>
+                <w:noProof/>
+                <w:webHidden/>
+              </w:rPr>
+            </w:r>
+            <w:r>
+              <w:rPr>
+                <w:noProof/>
+                <w:webHidden/>
+              </w:rPr>
+              <w:fldChar w:fldCharType="separate"/>
+            </w:r>
+            <w:r>
+              <w:rPr>
+                <w:noProof/>
+                <w:webHidden/>
+              </w:rPr>
+              <w:t>3</w:t>
+            </w:r>
+            <w:r>
+              <w:rPr>
+                <w:noProof/>
+                <w:webHidden/>
+              </w:rPr>
+              <w:fldChar w:fldCharType="end"/>
+            </w:r>
+          </w:hyperlink>
+        </w:p>
+        <w:p>
+          <w:pPr>
+            <w:pStyle w:val="TOC3"/>
+            <w:tabs>
+              <w:tab w:val="left" w:pos="1320"/>
+              <w:tab w:val="right" w:leader="dot" w:pos="9350"/>
+            </w:tabs>
+            <w:rPr>
+              <w:rFonts w:eastAsiaTheme="minorEastAsia"/>
+              <w:noProof/>
+              <w:lang w:val="en-US"/>
+            </w:rPr>
+          </w:pPr>
+          <w:hyperlink w:anchor="_Toc370631326" w:history="1">
+            <w:r>
+              <w:rPr>
+                <w:rStyle w:val="Hyperlink"/>
+                <w:noProof/>
+              </w:rPr>
+              <w:t>1.4.2</w:t>
+            </w:r>
+            <w:r>
+              <w:rPr>
+                <w:rFonts w:eastAsiaTheme="minorEastAsia"/>
+                <w:noProof/>
+                <w:lang w:val="en-US"/>
+              </w:rPr>
+              <w:tab/>
+            </w:r>
+            <w:r>
+              <w:rPr>
+                <w:rStyle w:val="Hyperlink"/>
+                <w:noProof/>
+              </w:rPr>
+              <w:t>B2C</w:t>
+            </w:r>
+            <w:r>
+              <w:rPr>
+                <w:noProof/>
+                <w:webHidden/>
+              </w:rPr>
+              <w:tab/>
+            </w:r>
+            <w:r>
+              <w:rPr>
+                <w:noProof/>
+                <w:webHidden/>
+              </w:rPr>
+              <w:fldChar w:fldCharType="begin"/>
+            </w:r>
+            <w:r>
+              <w:rPr>
+                <w:noProof/>
+                <w:webHidden/>
+              </w:rPr>
+              <w:instrText xml:space="preserve"> PAGEREF _Toc370631326 \h </w:instrText>
+            </w:r>
+            <w:r>
+              <w:rPr>
+                <w:noProof/>
+                <w:webHidden/>
+              </w:rPr>
+            </w:r>
+            <w:r>
+              <w:rPr>
+                <w:noProof/>
+                <w:webHidden/>
+              </w:rPr>
+              <w:fldChar w:fldCharType="separate"/>
+            </w:r>
+            <w:r>
+              <w:rPr>
+                <w:noProof/>
+                <w:webHidden/>
+              </w:rPr>
+              <w:t>3</w:t>
+            </w:r>
+            <w:r>
+              <w:rPr>
+                <w:noProof/>
+                <w:webHidden/>
+              </w:rPr>
+              <w:fldChar w:fldCharType="end"/>
+            </w:r>
+          </w:hyperlink>
+        </w:p>
+        <w:p>
+          <w:pPr>
+            <w:pStyle w:val="TOC2"/>
+            <w:tabs>
+              <w:tab w:val="left" w:pos="880"/>
+              <w:tab w:val="right" w:leader="dot" w:pos="9350"/>
+            </w:tabs>
+            <w:rPr>
+              <w:rFonts w:eastAsiaTheme="minorEastAsia"/>
+              <w:noProof/>
+              <w:lang w:val="en-US"/>
+            </w:rPr>
+          </w:pPr>
+          <w:hyperlink w:anchor="_Toc370631327" w:history="1">
+            <w:r>
+              <w:rPr>
+                <w:rStyle w:val="Hyperlink"/>
+                <w:noProof/>
+              </w:rPr>
+              <w:t>1.5</w:t>
+            </w:r>
+            <w:r>
+              <w:rPr>
+                <w:rFonts w:eastAsiaTheme="minorEastAsia"/>
+                <w:noProof/>
+                <w:lang w:val="en-US"/>
+              </w:rPr>
+              <w:tab/>
+            </w:r>
+            <w:r>
+              <w:rPr>
+                <w:rStyle w:val="Hyperlink"/>
+                <w:noProof/>
+              </w:rPr>
+              <w:t>Revenue streams</w:t>
+            </w:r>
+            <w:r>
+              <w:rPr>
+                <w:noProof/>
+                <w:webHidden/>
+              </w:rPr>
+              <w:tab/>
+            </w:r>
+            <w:r>
+              <w:rPr>
+                <w:noProof/>
+                <w:webHidden/>
+              </w:rPr>
+              <w:fldChar w:fldCharType="begin"/>
+            </w:r>
+            <w:r>
+              <w:rPr>
+                <w:noProof/>
+                <w:webHidden/>
+              </w:rPr>
+              <w:instrText xml:space="preserve"> PAGEREF _Toc370631327 \h </w:instrText>
+            </w:r>
+            <w:r>
+              <w:rPr>
+                <w:noProof/>
+                <w:webHidden/>
+              </w:rPr>
+            </w:r>
+            <w:r>
+              <w:rPr>
+                <w:noProof/>
+                <w:webHidden/>
+              </w:rPr>
+              <w:fldChar w:fldCharType="separate"/>
+            </w:r>
+            <w:r>
+              <w:rPr>
+                <w:noProof/>
+                <w:webHidden/>
+              </w:rPr>
+              <w:t>3</w:t>
+            </w:r>
+            <w:r>
+              <w:rPr>
+                <w:noProof/>
+                <w:webHidden/>
+              </w:rPr>
+              <w:fldChar w:fldCharType="end"/>
+            </w:r>
+          </w:hyperlink>
+        </w:p>
+        <w:p>
+          <w:pPr>
+            <w:pStyle w:val="TOC2"/>
+            <w:tabs>
+              <w:tab w:val="left" w:pos="880"/>
+              <w:tab w:val="right" w:leader="dot" w:pos="9350"/>
+            </w:tabs>
+            <w:rPr>
+              <w:rFonts w:eastAsiaTheme="minorEastAsia"/>
+              <w:noProof/>
+              <w:lang w:val="en-US"/>
+            </w:rPr>
+          </w:pPr>
+          <w:hyperlink w:anchor="_Toc370631328" w:history="1">
+            <w:r>
+              <w:rPr>
+                <w:rStyle w:val="Hyperlink"/>
+                <w:noProof/>
+              </w:rPr>
+              <w:t>1.6</w:t>
+            </w:r>
+            <w:r>
+              <w:rPr>
+                <w:rFonts w:eastAsiaTheme="minorEastAsia"/>
+                <w:noProof/>
+                <w:lang w:val="en-US"/>
+              </w:rPr>
+              <w:tab/>
+            </w:r>
+            <w:r>
+              <w:rPr>
+                <w:rStyle w:val="Hyperlink"/>
+                <w:noProof/>
+              </w:rPr>
+              <w:t>Key resources</w:t>
+            </w:r>
+            <w:r>
+              <w:rPr>
+                <w:noProof/>
+                <w:webHidden/>
+              </w:rPr>
+              <w:tab/>
+            </w:r>
+            <w:r>
+              <w:rPr>
+                <w:noProof/>
+                <w:webHidden/>
+              </w:rPr>
+              <w:fldChar w:fldCharType="begin"/>
+            </w:r>
+            <w:r>
+              <w:rPr>
+                <w:noProof/>
+                <w:webHidden/>
+              </w:rPr>
+              <w:instrText xml:space="preserve"> PAGEREF _Toc370631328 \h </w:instrText>
+            </w:r>
+            <w:r>
+              <w:rPr>
+                <w:noProof/>
+                <w:webHidden/>
+              </w:rPr>
+            </w:r>
+            <w:r>
+              <w:rPr>
+                <w:noProof/>
+                <w:webHidden/>
+              </w:rPr>
+              <w:fldChar w:fldCharType="separate"/>
+            </w:r>
+            <w:r>
+              <w:rPr>
+                <w:noProof/>
+                <w:webHidden/>
+              </w:rPr>
+              <w:t>3</w:t>
+            </w:r>
+            <w:r>
+              <w:rPr>
+                <w:noProof/>
+                <w:webHidden/>
+              </w:rPr>
+              <w:fldChar w:fldCharType="end"/>
+            </w:r>
+          </w:hyperlink>
+        </w:p>
+        <w:p>
+          <w:pPr>
+            <w:pStyle w:val="TOC2"/>
+            <w:tabs>
+              <w:tab w:val="left" w:pos="880"/>
+              <w:tab w:val="right" w:leader="dot" w:pos="9350"/>
+            </w:tabs>
+            <w:rPr>
+              <w:rFonts w:eastAsiaTheme="minorEastAsia"/>
+              <w:noProof/>
+              <w:lang w:val="en-US"/>
+            </w:rPr>
+          </w:pPr>
+          <w:hyperlink w:anchor="_Toc370631329" w:history="1">
+            <w:r>
+              <w:rPr>
+                <w:rStyle w:val="Hyperlink"/>
+                <w:noProof/>
+              </w:rPr>
+              <w:t>1.7</w:t>
+            </w:r>
+            <w:r>
+              <w:rPr>
+                <w:rFonts w:eastAsiaTheme="minorEastAsia"/>
+                <w:noProof/>
+                <w:lang w:val="en-US"/>
+              </w:rPr>
+              <w:tab/>
+            </w:r>
+            <w:r>
+              <w:rPr>
+                <w:rStyle w:val="Hyperlink"/>
+                <w:noProof/>
+              </w:rPr>
+              <w:t>Key activities</w:t>
+            </w:r>
+            <w:r>
+              <w:rPr>
+                <w:noProof/>
+                <w:webHidden/>
+              </w:rPr>
+              <w:tab/>
+            </w:r>
+            <w:r>
+              <w:rPr>
+                <w:noProof/>
+                <w:webHidden/>
+              </w:rPr>
+              <w:fldChar w:fldCharType="begin"/>
+            </w:r>
+            <w:r>
+              <w:rPr>
+                <w:noProof/>
+                <w:webHidden/>
+              </w:rPr>
+              <w:instrText xml:space="preserve"> PAGEREF _Toc370631329 \h </w:instrText>
+            </w:r>
+            <w:r>
+              <w:rPr>
+                <w:noProof/>
+                <w:webHidden/>
+              </w:rPr>
+            </w:r>
+            <w:r>
+              <w:rPr>
+                <w:noProof/>
+                <w:webHidden/>
+              </w:rPr>
+              <w:fldChar w:fldCharType="separate"/>
+            </w:r>
+            <w:r>
+              <w:rPr>
+                <w:noProof/>
+                <w:webHidden/>
+              </w:rPr>
+              <w:t>3</w:t>
+            </w:r>
+            <w:r>
+              <w:rPr>
+                <w:noProof/>
+                <w:webHidden/>
+              </w:rPr>
+              <w:fldChar w:fldCharType="end"/>
+            </w:r>
+          </w:hyperlink>
+        </w:p>
+        <w:p>
+          <w:pPr>
+            <w:pStyle w:val="TOC2"/>
+            <w:tabs>
+              <w:tab w:val="left" w:pos="880"/>
+              <w:tab w:val="right" w:leader="dot" w:pos="9350"/>
+            </w:tabs>
+            <w:rPr>
+              <w:rFonts w:eastAsiaTheme="minorEastAsia"/>
+              <w:noProof/>
+              <w:lang w:val="en-US"/>
+            </w:rPr>
+          </w:pPr>
+          <w:hyperlink w:anchor="_Toc370631330" w:history="1">
+            <w:r>
+              <w:rPr>
+                <w:rStyle w:val="Hyperlink"/>
+                <w:noProof/>
+              </w:rPr>
+              <w:t>1.8</w:t>
+            </w:r>
+            <w:r>
+              <w:rPr>
+                <w:rFonts w:eastAsiaTheme="minorEastAsia"/>
+                <w:noProof/>
+                <w:lang w:val="en-US"/>
+              </w:rPr>
+              <w:tab/>
+            </w:r>
+            <w:r>
+              <w:rPr>
+                <w:rStyle w:val="Hyperlink"/>
+                <w:noProof/>
+              </w:rPr>
+              <w:t>Key partnerships</w:t>
+            </w:r>
+            <w:r>
+              <w:rPr>
+                <w:noProof/>
+                <w:webHidden/>
+              </w:rPr>
+              <w:tab/>
+            </w:r>
+            <w:r>
+              <w:rPr>
+                <w:noProof/>
+                <w:webHidden/>
+              </w:rPr>
+              <w:fldChar w:fldCharType="begin"/>
+            </w:r>
+            <w:r>
+              <w:rPr>
+                <w:noProof/>
+                <w:webHidden/>
+              </w:rPr>
+              <w:instrText xml:space="preserve"> PAGEREF _Toc370631330 \h </w:instrText>
+            </w:r>
+            <w:r>
+              <w:rPr>
+                <w:noProof/>
+                <w:webHidden/>
+              </w:rPr>
+            </w:r>
+            <w:r>
+              <w:rPr>
+                <w:noProof/>
+                <w:webHidden/>
+              </w:rPr>
+              <w:fldChar w:fldCharType="separate"/>
+            </w:r>
+            <w:r>
+              <w:rPr>
+                <w:noProof/>
+                <w:webHidden/>
+              </w:rPr>
+              <w:t>3</w:t>
+            </w:r>
+            <w:r>
+              <w:rPr>
+                <w:noProof/>
+                <w:webHidden/>
+              </w:rPr>
+              <w:fldChar w:fldCharType="end"/>
+            </w:r>
+          </w:hyperlink>
+        </w:p>
+        <w:p>
+          <w:pPr>
+            <w:pStyle w:val="TOC2"/>
+            <w:tabs>
+              <w:tab w:val="left" w:pos="880"/>
+              <w:tab w:val="right" w:leader="dot" w:pos="9350"/>
+            </w:tabs>
+            <w:rPr>
+              <w:rFonts w:eastAsiaTheme="minorEastAsia"/>
+              <w:noProof/>
+              <w:lang w:val="en-US"/>
+            </w:rPr>
+          </w:pPr>
+          <w:hyperlink w:anchor="_Toc370631331" w:history="1">
+            <w:r>
+              <w:rPr>
+                <w:rStyle w:val="Hyperlink"/>
+                <w:noProof/>
+              </w:rPr>
+              <w:t>1.9</w:t>
+            </w:r>
+            <w:r>
+              <w:rPr>
+                <w:rFonts w:eastAsiaTheme="minorEastAsia"/>
+                <w:noProof/>
+                <w:lang w:val="en-US"/>
+              </w:rPr>
+              <w:tab/>
+            </w:r>
+            <w:r>
+              <w:rPr>
+                <w:rStyle w:val="Hyperlink"/>
+                <w:noProof/>
+              </w:rPr>
+              <w:t>Cost structure</w:t>
+            </w:r>
+            <w:r>
+              <w:rPr>
+                <w:noProof/>
+                <w:webHidden/>
+              </w:rPr>
+              <w:tab/>
+            </w:r>
+            <w:r>
+              <w:rPr>
+                <w:noProof/>
+                <w:webHidden/>
+              </w:rPr>
+              <w:fldChar w:fldCharType="begin"/>
+            </w:r>
+            <w:r>
+              <w:rPr>
+                <w:noProof/>
+                <w:webHidden/>
+              </w:rPr>
+              <w:instrText xml:space="preserve"> PAGEREF _Toc370631331 \h </w:instrText>
+            </w:r>
+            <w:r>
+              <w:rPr>
+                <w:noProof/>
+                <w:webHidden/>
+              </w:rPr>
+            </w:r>
+            <w:r>
+              <w:rPr>
+                <w:noProof/>
+                <w:webHidden/>
+              </w:rPr>
+              <w:fldChar w:fldCharType="separate"/>
+            </w:r>
+            <w:r>
+              <w:rPr>
+                <w:noProof/>
+                <w:webHidden/>
+              </w:rPr>
+              <w:t>4</w:t>
             </w:r>
             <w:r>
               <w:rPr>
@@ -1278,21 +2148,22 @@
             <w:rPr>
               <w:rFonts w:eastAsiaTheme="minorEastAsia"/>
               <w:noProof/>
+              <w:lang w:val="en-US"/>
             </w:rPr>
           </w:pPr>
-          <w:hyperlink w:anchor="_Toc370590497" w:history="1">
+          <w:hyperlink w:anchor="_Toc370631332" w:history="1">
             <w:r>
               <w:rPr>
                 <w:rStyle w:val="Hyperlink"/>
                 <w:noProof/>
-                <w:lang w:val="en-GB"/>
-              </w:rPr>
-              <w:t>1.</w:t>
+              </w:rPr>
+              <w:t>2.</w:t>
             </w:r>
             <w:r>
               <w:rPr>
                 <w:rFonts w:eastAsiaTheme="minorEastAsia"/>
                 <w:noProof/>
+                <w:lang w:val="en-US"/>
               </w:rPr>
               <w:tab/>
             </w:r>
@@ -1300,9 +2171,23 @@
               <w:rPr>
                 <w:rStyle w:val="Hyperlink"/>
                 <w:noProof/>
-                <w:lang w:val="en-GB"/>
-              </w:rPr>
-              <w:t>WeVideo’s current business model</w:t>
+              </w:rPr>
+              <w:t xml:space="preserve">Does WeVideo have a </w:t>
+            </w:r>
+            <w:r>
+              <w:rPr>
+                <w:rStyle w:val="Hyperlink"/>
+                <w:i/>
+                <w:noProof/>
+              </w:rPr>
+              <w:t>Blue Ocean Strategy</w:t>
+            </w:r>
+            <w:r>
+              <w:rPr>
+                <w:rStyle w:val="Hyperlink"/>
+                <w:noProof/>
+              </w:rPr>
+              <w:t>?</w:t>
             </w:r>
             <w:r>
               <w:rPr>
@@ -1323,7 +2208,7 @@
                 <w:noProof/>
                 <w:webHidden/>
               </w:rPr>
-              <w:instrText xml:space="preserve"> PAGEREF _Toc370590497 \h </w:instrText>
+              <w:instrText xml:space="preserve"> PAGEREF _Toc370631332 \h </w:instrText>
             </w:r>
             <w:r>
               <w:rPr>
@@ -1343,7 +2228,7 @@
                 <w:noProof/>
                 <w:webHidden/>
               </w:rPr>
-              <w:t>3</w:t>
+              <w:t>5</w:t>
             </w:r>
             <w:r>
               <w:rPr>
@@ -1364,21 +2249,22 @@
             <w:rPr>
               <w:rFonts w:eastAsiaTheme="minorEastAsia"/>
               <w:noProof/>
+              <w:lang w:val="en-US"/>
             </w:rPr>
           </w:pPr>
-          <w:hyperlink w:anchor="_Toc370590498" w:history="1">
+          <w:hyperlink w:anchor="_Toc370631333" w:history="1">
             <w:r>
               <w:rPr>
                 <w:rStyle w:val="Hyperlink"/>
                 <w:noProof/>
-                <w:lang w:val="en-GB"/>
-              </w:rPr>
-              <w:t>2.</w:t>
+              </w:rPr>
+              <w:t>3.</w:t>
             </w:r>
             <w:r>
               <w:rPr>
                 <w:rFonts w:eastAsiaTheme="minorEastAsia"/>
                 <w:noProof/>
+                <w:lang w:val="en-US"/>
               </w:rPr>
               <w:tab/>
             </w:r>
@@ -1386,26 +2272,8 @@
               <w:rPr>
                 <w:rStyle w:val="Hyperlink"/>
                 <w:noProof/>
-                <w:lang w:val="en-GB"/>
-              </w:rPr>
-              <w:t xml:space="preserve">Does WeVideo have a </w:t>
-            </w:r>
-            <w:r>
-              <w:rPr>
-                <w:rStyle w:val="Hyperlink"/>
-                <w:i/>
-                <w:noProof/>
-                <w:lang w:val="en-GB"/>
-              </w:rPr>
-              <w:t>Blue Ocean Strategy</w:t>
-            </w:r>
-            <w:r>
-              <w:rPr>
-                <w:rStyle w:val="Hyperlink"/>
-                <w:noProof/>
-                <w:lang w:val="en-GB"/>
-              </w:rPr>
-              <w:t>?</w:t>
+              </w:rPr>
+              <w:t>How can WeVideo improve their chances of success?</w:t>
             </w:r>
             <w:r>
               <w:rPr>
@@ -1426,7 +2294,7 @@
                 <w:noProof/>
                 <w:webHidden/>
               </w:rPr>
-              <w:instrText xml:space="preserve"> PAGEREF _Toc370590498 \h </w:instrText>
+              <w:instrText xml:space="preserve"> PAGEREF _Toc370631333 \h </w:instrText>
             </w:r>
             <w:r>
               <w:rPr>
@@ -1446,7 +2314,7 @@
                 <w:noProof/>
                 <w:webHidden/>
               </w:rPr>
-              <w:t>3</w:t>
+              <w:t>5</w:t>
             </w:r>
             <w:r>
               <w:rPr>
@@ -1459,106 +2327,13 @@
         </w:p>
         <w:p>
           <w:pPr>
-            <w:pStyle w:val="TOC1"/>
-            <w:tabs>
-              <w:tab w:val="left" w:pos="440"/>
-              <w:tab w:val="right" w:leader="dot" w:pos="9350"/>
-            </w:tabs>
             <w:rPr>
-              <w:rFonts w:eastAsiaTheme="minorEastAsia"/>
               <w:noProof/>
-            </w:rPr>
-          </w:pPr>
-          <w:hyperlink w:anchor="_Toc370590499" w:history="1">
-            <w:r>
-              <w:rPr>
-                <w:rStyle w:val="Hyperlink"/>
-                <w:noProof/>
-                <w:lang w:val="en-GB"/>
-              </w:rPr>
-              <w:t>3.</w:t>
-            </w:r>
-            <w:r>
-              <w:rPr>
-                <w:rFonts w:eastAsiaTheme="minorEastAsia"/>
-                <w:noProof/>
-              </w:rPr>
-              <w:tab/>
-            </w:r>
-            <w:r>
-              <w:rPr>
-                <w:rStyle w:val="Hyperlink"/>
-                <w:noProof/>
-                <w:lang w:val="en-GB"/>
-              </w:rPr>
-              <w:t>How can WeVideo improve their chances of success?</w:t>
-            </w:r>
-            <w:r>
-              <w:rPr>
-                <w:noProof/>
-                <w:webHidden/>
-              </w:rPr>
-              <w:tab/>
-            </w:r>
-            <w:r>
-              <w:rPr>
-                <w:noProof/>
-                <w:webHidden/>
-              </w:rPr>
-              <w:fldChar w:fldCharType="begin"/>
-            </w:r>
-            <w:r>
-              <w:rPr>
-                <w:noProof/>
-                <w:webHidden/>
-              </w:rPr>
-              <w:instrText xml:space="preserve"> PAGEREF _Toc370590499 \h </w:instrText>
-            </w:r>
-            <w:r>
-              <w:rPr>
-                <w:noProof/>
-                <w:webHidden/>
-              </w:rPr>
-            </w:r>
-            <w:r>
-              <w:rPr>
-                <w:noProof/>
-                <w:webHidden/>
-              </w:rPr>
-              <w:fldChar w:fldCharType="separate"/>
-            </w:r>
-            <w:r>
-              <w:rPr>
-                <w:noProof/>
-                <w:webHidden/>
-              </w:rPr>
-              <w:t>3</w:t>
-            </w:r>
-            <w:r>
-              <w:rPr>
-                <w:noProof/>
-                <w:webHidden/>
-              </w:rPr>
-              <w:fldChar w:fldCharType="end"/>
-            </w:r>
-          </w:hyperlink>
-        </w:p>
-        <w:p>
-          <w:pPr>
-            <w:spacing w:line="360" w:lineRule="auto"/>
-            <w:rPr>
-              <w:b/>
-              <w:bCs/>
-              <w:noProof/>
-              <w:lang w:val="en-GB"/>
             </w:rPr>
           </w:pPr>
           <w:r>
             <w:rPr>
-              <w:b/>
-              <w:bCs/>
               <w:noProof/>
-              <w:lang w:val="en-GB"/>
             </w:rPr>
             <w:fldChar w:fldCharType="end"/>
           </w:r>
@@ -1572,40 +2347,814 @@
           <w:ilvl w:val="0"/>
           <w:numId w:val="3"/>
         </w:numPr>
-        <w:spacing w:line="360" w:lineRule="auto"/>
-        <w:jc w:val="both"/>
-        <w:rPr>
-          <w:lang w:val="en-GB"/>
-        </w:rPr>
-      </w:pPr>
-      <w:r>
-        <w:rPr>
-          <w:lang w:val="en-GB"/>
-        </w:rPr>
+      </w:pPr>
+      <w:r>
         <w:br w:type="page"/>
       </w:r>
-      <w:bookmarkStart w:id="0" w:name="_Toc370590497"/>
-      <w:r>
-        <w:rPr>
-          <w:lang w:val="en-GB"/>
-        </w:rPr>
+      <w:bookmarkStart w:id="0" w:name="_Toc370631316"/>
+      <w:r>
         <w:lastRenderedPageBreak/>
         <w:t>WeVideo’s current business model</w:t>
       </w:r>
       <w:bookmarkEnd w:id="0"/>
     </w:p>
     <w:p>
-      <w:pPr>
-        <w:spacing w:line="360" w:lineRule="auto"/>
+      <w:r>
+        <w:t xml:space="preserve">WeVideo’s has a </w:t>
+      </w:r>
+      <w:r>
         <w:rPr>
-          <w:lang w:val="en-GB"/>
+          <w:i/>
         </w:rPr>
-      </w:pPr>
+        <w:t>freemium</w:t>
+      </w:r>
+      <w:r>
+        <w:t xml:space="preserve"> </w:t>
+      </w:r>
+      <w:r>
+        <w:t xml:space="preserve">subscription </w:t>
+      </w:r>
+      <w:r>
+        <w:t>business model (</w:t>
+      </w:r>
+      <w:r>
+        <w:t>WeVideo 2013</w:t>
+      </w:r>
+      <w:r>
+        <w:t>.1</w:t>
+      </w:r>
+      <w:r>
+        <w:t>)</w:t>
+      </w:r>
+      <w:r>
+        <w:t>.</w:t>
+      </w:r>
+      <w:r>
+        <w:t xml:space="preserve"> Their model can be analysed through the Business Model Canvas (Osterwalder &amp; Pigneur 2010) as follows.</w:t>
+      </w:r>
+    </w:p>
+    <w:p>
+      <w:pPr>
+        <w:pStyle w:val="Heading2"/>
+        <w:numPr>
+          <w:ilvl w:val="1"/>
+          <w:numId w:val="8"/>
+        </w:numPr>
+      </w:pPr>
+      <w:bookmarkStart w:id="1" w:name="_Toc370631317"/>
+      <w:r>
+        <w:t>Customer segments</w:t>
+      </w:r>
+      <w:bookmarkEnd w:id="1"/>
+    </w:p>
+    <w:p>
+      <w:r>
+        <w:t>WeVideo offer</w:t>
+      </w:r>
+      <w:r>
+        <w:t>s</w:t>
+      </w:r>
+      <w:r>
+        <w:t xml:space="preserve"> both B2C (business to consumer) and B2B2C (business to business to consumer) services</w:t>
+      </w:r>
+      <w:r>
+        <w:t>. This</w:t>
+      </w:r>
+      <w:r>
+        <w:t xml:space="preserve"> section relies heavily on</w:t>
+      </w:r>
+      <w:r>
+        <w:t xml:space="preserve"> </w:t>
+      </w:r>
+      <w:r>
+        <w:t>(Ræstad 2012)</w:t>
+      </w:r>
+      <w:r>
+        <w:t>.</w:t>
+      </w:r>
+    </w:p>
+    <w:p>
+      <w:pPr>
+        <w:pStyle w:val="Heading3"/>
+        <w:numPr>
+          <w:ilvl w:val="2"/>
+          <w:numId w:val="8"/>
+        </w:numPr>
+      </w:pPr>
+      <w:bookmarkStart w:id="2" w:name="_Toc370631318"/>
+      <w:r>
+        <w:t>B2B2C</w:t>
+      </w:r>
+      <w:bookmarkEnd w:id="2"/>
+    </w:p>
+    <w:p>
+      <w:r>
+        <w:t>WeVideo targets</w:t>
+      </w:r>
+      <w:r>
+        <w:t xml:space="preserve"> individuals </w:t>
+      </w:r>
+      <w:r>
+        <w:t xml:space="preserve">and </w:t>
+      </w:r>
+      <w:r>
+        <w:t>online marketers</w:t>
+      </w:r>
+      <w:r>
+        <w:t xml:space="preserve"> </w:t>
+      </w:r>
+      <w:r>
+        <w:t>concerned with online marketing looking to use video to boost the engagement of their users and visitors</w:t>
+      </w:r>
+      <w:r>
+        <w:t>, or generate content in order to for example show off houses they are selling</w:t>
+      </w:r>
+      <w:r>
+        <w:t xml:space="preserve"> (WeVideo 2013:3).</w:t>
+      </w:r>
+      <w:r>
+        <w:t xml:space="preserve"> </w:t>
+      </w:r>
+    </w:p>
+    <w:p>
+      <w:r>
+        <w:t>Two groups with much in common consist of schools (WeVideo 2013:5) and higher education (WeVideo 2013:6) who wish to use video editing as part of their teaching and student engagement.</w:t>
+      </w:r>
+    </w:p>
+    <w:p>
+      <w:pPr>
+        <w:pStyle w:val="Heading3"/>
+        <w:numPr>
+          <w:ilvl w:val="2"/>
+          <w:numId w:val="8"/>
+        </w:numPr>
+      </w:pPr>
+      <w:bookmarkStart w:id="3" w:name="_Toc370631319"/>
+      <w:r>
+        <w:t>B2C</w:t>
+      </w:r>
+      <w:bookmarkEnd w:id="3"/>
+    </w:p>
+    <w:p>
+      <w:r>
+        <w:t>WeVideo targe</w:t>
+      </w:r>
+      <w:r>
+        <w:t xml:space="preserve">ts </w:t>
+      </w:r>
+      <w:r>
+        <w:t>i</w:t>
+      </w:r>
+      <w:r>
+        <w:t xml:space="preserve">ndividuals </w:t>
+      </w:r>
+      <w:r>
+        <w:t xml:space="preserve">who wish to </w:t>
+      </w:r>
+      <w:r>
+        <w:t xml:space="preserve">create </w:t>
+      </w:r>
+      <w:r>
+        <w:t xml:space="preserve">quality </w:t>
+      </w:r>
+      <w:r>
+        <w:t>video</w:t>
+      </w:r>
+      <w:r>
+        <w:t xml:space="preserve"> they </w:t>
+      </w:r>
       <w:r>
         <w:rPr>
-          <w:lang w:val="en-GB"/>
+          <w:i/>
         </w:rPr>
-        <w:t>WeVideo’s has a freemium business model (.</w:t>
+        <w:t xml:space="preserve">want </w:t>
+      </w:r>
+      <w:r>
+        <w:t>to share with minimal effort</w:t>
+      </w:r>
+      <w:r>
+        <w:t xml:space="preserve"> (WeVideo 2013:4)</w:t>
+      </w:r>
+      <w:r>
+        <w:t>.</w:t>
+      </w:r>
+    </w:p>
+    <w:p>
+      <w:pPr>
+        <w:pStyle w:val="Heading2"/>
+        <w:numPr>
+          <w:ilvl w:val="1"/>
+          <w:numId w:val="8"/>
+        </w:numPr>
+      </w:pPr>
+      <w:bookmarkStart w:id="4" w:name="_Toc370631320"/>
+      <w:r>
+        <w:t>Value proposition</w:t>
+      </w:r>
+      <w:r>
+        <w:t>s</w:t>
+      </w:r>
+      <w:bookmarkEnd w:id="4"/>
+    </w:p>
+    <w:p>
+      <w:r>
+        <w:t xml:space="preserve">This </w:t>
+      </w:r>
+      <w:r>
+        <w:t xml:space="preserve">section relies </w:t>
+      </w:r>
+      <w:r>
+        <w:t xml:space="preserve">completely on </w:t>
+      </w:r>
+      <w:r>
+        <w:t>(Ræstad 2012) and</w:t>
+      </w:r>
+      <w:r>
+        <w:t xml:space="preserve"> (WeVideo 2013:</w:t>
+      </w:r>
+      <w:r>
+        <w:t xml:space="preserve">1 through </w:t>
+      </w:r>
+      <w:r>
+        <w:t>6</w:t>
+      </w:r>
+      <w:r>
+        <w:t>).</w:t>
+      </w:r>
+    </w:p>
+    <w:p>
+      <w:pPr>
+        <w:pStyle w:val="Heading3"/>
+        <w:numPr>
+          <w:ilvl w:val="2"/>
+          <w:numId w:val="8"/>
+        </w:numPr>
+      </w:pPr>
+      <w:bookmarkStart w:id="5" w:name="_Toc370631321"/>
+      <w:r>
+        <w:t>B2B2C</w:t>
+      </w:r>
+      <w:bookmarkEnd w:id="5"/>
+    </w:p>
+    <w:p>
+      <w:r>
+        <w:t xml:space="preserve">Online marketers who wish to create video content to engage their users and visitors need to know how to edit video. This is a process with a steep learning curve, and can be very time consuming due to rendering times, storage problems, and availability of files because video usually involves large raw files. </w:t>
+      </w:r>
+    </w:p>
+    <w:p>
+      <w:r>
+        <w:t>Schools who wish to use video in their teaching run into several problems as well. Computational power, installation of software, and lacking support of video compression formats are all things that need to be taken into account when deciding if video editing should be part of a course. WeVideo solves this by taking everything to the cloud, supporting most video compression formats, and offering computational power as a part of their service. In addition, schools may want collaboration on video editing, which can be a downright pain with traditional software (Ræstad 2012). WeVideo offers collaboration as an integral part of the service.</w:t>
+      </w:r>
+    </w:p>
+    <w:p>
+      <w:pPr>
+        <w:pStyle w:val="Heading3"/>
+        <w:numPr>
+          <w:ilvl w:val="2"/>
+          <w:numId w:val="8"/>
+        </w:numPr>
+      </w:pPr>
+      <w:bookmarkStart w:id="6" w:name="_Toc370631322"/>
+      <w:r>
+        <w:lastRenderedPageBreak/>
+        <w:t>B2C</w:t>
+      </w:r>
+      <w:bookmarkEnd w:id="6"/>
+    </w:p>
+    <w:p>
+      <w:r>
+        <w:t>The majority of</w:t>
+      </w:r>
+      <w:r>
+        <w:t xml:space="preserve"> personal</w:t>
+      </w:r>
+      <w:r>
+        <w:t xml:space="preserve"> video shared online today is </w:t>
+      </w:r>
+      <w:r>
+        <w:t>raw footage</w:t>
+      </w:r>
+      <w:r>
+        <w:t>, and it shows. There are few, if any, other simple ways of editing video, let alone in the browser, as of today. There are no other (established) ways of collaborating on video editing. WeVideo makes it simple to add very few touches in order to make a video far more compelling</w:t>
+      </w:r>
+      <w:r>
+        <w:t xml:space="preserve">, and turn it into something the user </w:t>
+      </w:r>
+      <w:r>
+        <w:rPr>
+          <w:i/>
+        </w:rPr>
+        <w:t xml:space="preserve">wants </w:t>
+      </w:r>
+      <w:r>
+        <w:t>to share</w:t>
+      </w:r>
+      <w:r>
+        <w:t>.</w:t>
+      </w:r>
+    </w:p>
+    <w:p>
+      <w:pPr>
+        <w:pStyle w:val="Heading2"/>
+        <w:numPr>
+          <w:ilvl w:val="1"/>
+          <w:numId w:val="8"/>
+        </w:numPr>
+      </w:pPr>
+      <w:bookmarkStart w:id="7" w:name="_Toc370631323"/>
+      <w:r>
+        <w:t>C</w:t>
+      </w:r>
+      <w:r>
+        <w:t>hannels</w:t>
+      </w:r>
+      <w:bookmarkEnd w:id="7"/>
+    </w:p>
+    <w:p>
+      <w:r>
+        <w:t xml:space="preserve">WeVideo communicates </w:t>
+      </w:r>
+      <w:r>
+        <w:t xml:space="preserve">their value propositions </w:t>
+      </w:r>
+      <w:r>
+        <w:t xml:space="preserve">online </w:t>
+      </w:r>
+      <w:r>
+        <w:t>through their website</w:t>
+      </w:r>
+      <w:r>
+        <w:t>, but reach out to</w:t>
+      </w:r>
+      <w:r>
+        <w:t xml:space="preserve"> end customers through partners</w:t>
+      </w:r>
+      <w:r>
+        <w:t>.</w:t>
+      </w:r>
+    </w:p>
+    <w:p>
+      <w:pPr>
+        <w:pStyle w:val="Heading2"/>
+        <w:numPr>
+          <w:ilvl w:val="1"/>
+          <w:numId w:val="8"/>
+        </w:numPr>
+      </w:pPr>
+      <w:bookmarkStart w:id="8" w:name="_Toc370631324"/>
+      <w:r>
+        <w:t>Customer relationships</w:t>
+      </w:r>
+      <w:bookmarkEnd w:id="8"/>
+    </w:p>
+    <w:p>
+      <w:pPr>
+        <w:pStyle w:val="Heading3"/>
+        <w:numPr>
+          <w:ilvl w:val="2"/>
+          <w:numId w:val="8"/>
+        </w:numPr>
+      </w:pPr>
+      <w:bookmarkStart w:id="9" w:name="_Toc370631325"/>
+      <w:r>
+        <w:t>B2B2C</w:t>
+      </w:r>
+      <w:bookmarkEnd w:id="9"/>
+    </w:p>
+    <w:p>
+      <w:r>
+        <w:t>WeVideo works to address</w:t>
+      </w:r>
+      <w:r>
+        <w:t xml:space="preserve"> each </w:t>
+      </w:r>
+      <w:r>
+        <w:t xml:space="preserve">partner’s </w:t>
+      </w:r>
+      <w:r>
+        <w:t xml:space="preserve">specific needs, and has no self-service </w:t>
+      </w:r>
+      <w:r>
+        <w:t xml:space="preserve">for </w:t>
+      </w:r>
+      <w:r>
+        <w:t xml:space="preserve">organisations </w:t>
+      </w:r>
+      <w:r>
+        <w:t xml:space="preserve">that wish </w:t>
+      </w:r>
+      <w:r>
+        <w:t xml:space="preserve">to register </w:t>
+      </w:r>
+      <w:r>
+        <w:t xml:space="preserve">for one of the partner programs (WeVideo </w:t>
+      </w:r>
+      <w:r>
+        <w:t>2013:</w:t>
+      </w:r>
+      <w:r>
+        <w:t>2)</w:t>
+      </w:r>
+      <w:r>
+        <w:t>.</w:t>
+      </w:r>
+    </w:p>
+    <w:p>
+      <w:pPr>
+        <w:pStyle w:val="Heading3"/>
+        <w:numPr>
+          <w:ilvl w:val="2"/>
+          <w:numId w:val="8"/>
+        </w:numPr>
+      </w:pPr>
+      <w:bookmarkStart w:id="10" w:name="_Toc370631326"/>
+      <w:r>
+        <w:t>B2C</w:t>
+      </w:r>
+      <w:bookmarkEnd w:id="10"/>
+    </w:p>
+    <w:p>
+      <w:r>
+        <w:t xml:space="preserve">The </w:t>
+      </w:r>
+      <w:r>
+        <w:t xml:space="preserve">end users who wish to use WeVideo </w:t>
+      </w:r>
+      <w:r>
+        <w:t xml:space="preserve">directly </w:t>
+      </w:r>
+      <w:r>
+        <w:t xml:space="preserve">may sign up and start creating </w:t>
+      </w:r>
+      <w:r>
+        <w:t xml:space="preserve">content </w:t>
+      </w:r>
+      <w:r>
+        <w:t xml:space="preserve">entirely </w:t>
+      </w:r>
+      <w:r>
+        <w:t>through s</w:t>
+      </w:r>
+      <w:r>
+        <w:t>elf-service (WeVideo 2013:1</w:t>
+      </w:r>
+      <w:r>
+        <w:t>).</w:t>
+      </w:r>
+      <w:r>
+        <w:t xml:space="preserve"> </w:t>
+      </w:r>
+      <w:r>
+        <w:t>This includes</w:t>
+      </w:r>
+      <w:r>
+        <w:t xml:space="preserve"> individuals, schools, marketers, and the like. WeVideo offers separate licences for Free, Premium, Business, and </w:t>
+      </w:r>
+      <w:r>
+        <w:t>Education</w:t>
+      </w:r>
+      <w:r>
+        <w:t xml:space="preserve"> use</w:t>
+      </w:r>
+      <w:r>
+        <w:t xml:space="preserve">. </w:t>
+      </w:r>
+    </w:p>
+    <w:p>
+      <w:pPr>
+        <w:pStyle w:val="Heading2"/>
+        <w:numPr>
+          <w:ilvl w:val="1"/>
+          <w:numId w:val="8"/>
+        </w:numPr>
+      </w:pPr>
+      <w:bookmarkStart w:id="11" w:name="_Toc370631327"/>
+      <w:r>
+        <w:t>Revenue streams</w:t>
+      </w:r>
+      <w:bookmarkEnd w:id="11"/>
+    </w:p>
+    <w:p>
+      <w:r>
+        <w:t>WeVideo’s revenue</w:t>
+      </w:r>
+      <w:r>
+        <w:t xml:space="preserve"> is based </w:t>
+      </w:r>
+      <w:r>
+        <w:t xml:space="preserve">entirely </w:t>
+      </w:r>
+      <w:r>
+        <w:t xml:space="preserve">on </w:t>
+      </w:r>
+      <w:r>
+        <w:t xml:space="preserve">a freemium subscription model with </w:t>
+      </w:r>
+      <w:r>
+        <w:t xml:space="preserve">monthly and yearly </w:t>
+      </w:r>
+      <w:r>
+        <w:t>licence fees</w:t>
+      </w:r>
+      <w:r>
+        <w:t xml:space="preserve">. The fees vary </w:t>
+      </w:r>
+      <w:r>
+        <w:t xml:space="preserve">for </w:t>
+      </w:r>
+      <w:r>
+        <w:t xml:space="preserve">individual </w:t>
+      </w:r>
+      <w:r>
+        <w:t>end users, businesses, and schools</w:t>
+      </w:r>
+      <w:r>
+        <w:t xml:space="preserve"> and higher education</w:t>
+      </w:r>
+      <w:r>
+        <w:t>.</w:t>
+      </w:r>
+    </w:p>
+    <w:p>
+      <w:pPr>
+        <w:pStyle w:val="Heading2"/>
+        <w:numPr>
+          <w:ilvl w:val="1"/>
+          <w:numId w:val="8"/>
+        </w:numPr>
+      </w:pPr>
+      <w:bookmarkStart w:id="12" w:name="_Toc370631328"/>
+      <w:r>
+        <w:t>Key resources</w:t>
+      </w:r>
+      <w:bookmarkEnd w:id="12"/>
+    </w:p>
+    <w:p>
+      <w:r>
+        <w:t>WeVideo relies heavily on Amazon’s services for both computational p</w:t>
+      </w:r>
+      <w:r>
+        <w:t>ower, storage, and web services (Ræstad 2012)</w:t>
+      </w:r>
+      <w:r>
+        <w:t>.</w:t>
+      </w:r>
+    </w:p>
+    <w:p>
+      <w:pPr>
+        <w:pStyle w:val="Heading2"/>
+        <w:numPr>
+          <w:ilvl w:val="1"/>
+          <w:numId w:val="8"/>
+        </w:numPr>
+      </w:pPr>
+      <w:bookmarkStart w:id="13" w:name="_Toc370631329"/>
+      <w:r>
+        <w:t>Key activities</w:t>
+      </w:r>
+      <w:bookmarkEnd w:id="13"/>
+    </w:p>
+    <w:p>
+      <w:r>
+        <w:t xml:space="preserve">WeVideo’s key activities </w:t>
+      </w:r>
+      <w:r>
+        <w:t xml:space="preserve">consist of research and development, </w:t>
+      </w:r>
+      <w:r>
+        <w:t xml:space="preserve">customer communication, </w:t>
+      </w:r>
+      <w:r>
+        <w:t xml:space="preserve">and </w:t>
+      </w:r>
+      <w:r>
+        <w:t xml:space="preserve">online and in-person </w:t>
+      </w:r>
+      <w:r>
+        <w:t>marketing</w:t>
+      </w:r>
+      <w:r>
+        <w:t xml:space="preserve"> (Ræstad 2012)</w:t>
+      </w:r>
+      <w:r>
+        <w:t>.</w:t>
+      </w:r>
+    </w:p>
+    <w:p>
+      <w:pPr>
+        <w:pStyle w:val="Heading2"/>
+        <w:numPr>
+          <w:ilvl w:val="1"/>
+          <w:numId w:val="8"/>
+        </w:numPr>
+      </w:pPr>
+      <w:bookmarkStart w:id="14" w:name="_Toc370631330"/>
+      <w:r>
+        <w:t>Key partnerships</w:t>
+      </w:r>
+      <w:bookmarkEnd w:id="14"/>
+    </w:p>
+    <w:p>
+      <w:r>
+        <w:t>WeVideo’s key partners are clearly defined in four different groups.</w:t>
+      </w:r>
+      <w:r>
+        <w:t xml:space="preserve"> </w:t>
+      </w:r>
+      <w:r>
+        <w:t xml:space="preserve">WeVideo aims to reach consumers through partners. </w:t>
+      </w:r>
+      <w:r>
+        <w:t xml:space="preserve">A partner can be any organisation that allows users to work with video footage, and the </w:t>
+      </w:r>
+      <w:r>
+        <w:lastRenderedPageBreak/>
+        <w:t>different kinds of organisations targeted are split into four groups.</w:t>
+      </w:r>
+      <w:r>
+        <w:t xml:space="preserve"> </w:t>
+      </w:r>
+      <w:r>
+        <w:t>This section relies on (WeVideo 2013:2).</w:t>
+      </w:r>
+    </w:p>
+    <w:p>
+      <w:r>
+        <w:t>The Strategic Partner Program reaches out to “large, global organisations with a broad reach into consumer markets that include WeVideo technology into their own offerings”.</w:t>
+      </w:r>
+      <w:r>
+        <w:t xml:space="preserve"> </w:t>
+      </w:r>
+      <w:r>
+        <w:t xml:space="preserve">Strategic partners who </w:t>
+      </w:r>
+      <w:r>
+        <w:t xml:space="preserve">simply </w:t>
+      </w:r>
+      <w:r>
+        <w:t xml:space="preserve">wish to offer their users a way of editing video </w:t>
+      </w:r>
+      <w:r>
+        <w:t xml:space="preserve">can integrate </w:t>
+      </w:r>
+      <w:r>
+        <w:t xml:space="preserve">the WeVideo platform into their own </w:t>
+      </w:r>
+      <w:r>
+        <w:t xml:space="preserve">product through </w:t>
+      </w:r>
+      <w:r>
+        <w:t>this program</w:t>
+      </w:r>
+      <w:r>
+        <w:t xml:space="preserve">. WeVideo’s sharing capabilities make it easy to let users share the created content, engaging </w:t>
+      </w:r>
+      <w:r>
+        <w:t xml:space="preserve">creation </w:t>
+      </w:r>
+      <w:r>
+        <w:t>further.</w:t>
+      </w:r>
+    </w:p>
+    <w:p>
+      <w:r>
+        <w:t>The Content Partner Program is “tailored to media-centric companies that want new ways to engage their audiences and visitors online”.</w:t>
+      </w:r>
+      <w:r>
+        <w:t xml:space="preserve"> </w:t>
+      </w:r>
+      <w:r>
+        <w:t xml:space="preserve">Organisations </w:t>
+      </w:r>
+      <w:r>
+        <w:t xml:space="preserve">may do so through </w:t>
+      </w:r>
+      <w:r>
+        <w:t>this program</w:t>
+      </w:r>
+      <w:r>
+        <w:t>, which involves embedding the WeVideo platform into their service. Allowing users to improve their video with minimal effort before publishing it increases th</w:t>
+      </w:r>
+      <w:r>
+        <w:t xml:space="preserve">e quality of the organisation’s </w:t>
+      </w:r>
+      <w:r>
+        <w:t xml:space="preserve">platform’s </w:t>
+      </w:r>
+      <w:r>
+        <w:t>content</w:t>
+      </w:r>
+      <w:r>
+        <w:t>,</w:t>
+      </w:r>
+      <w:r>
+        <w:t xml:space="preserve"> </w:t>
+      </w:r>
+      <w:r>
+        <w:t xml:space="preserve">and </w:t>
+      </w:r>
+      <w:r>
+        <w:t xml:space="preserve">engages </w:t>
+      </w:r>
+      <w:r>
+        <w:t xml:space="preserve">their customers </w:t>
+      </w:r>
+      <w:r>
+        <w:t>to share more</w:t>
+      </w:r>
+      <w:r>
+        <w:t xml:space="preserve"> through letting them create content they </w:t>
+      </w:r>
+      <w:r>
+        <w:rPr>
+          <w:i/>
+        </w:rPr>
+        <w:t xml:space="preserve">want </w:t>
+      </w:r>
+      <w:r>
+        <w:t>to share</w:t>
+      </w:r>
+      <w:r>
+        <w:t>.</w:t>
+      </w:r>
+    </w:p>
+    <w:p>
+      <w:r>
+        <w:t>The Reseller Program is meant for “organisations with video expertise who wish to resell WeVideo products and services to their clients and consumers”, “ideal for agencies, consultants and online content distributors”.</w:t>
+      </w:r>
+      <w:r>
+        <w:t xml:space="preserve"> This lets agencies, consultants, and online content distributors help their customers “harness the power of video in their own communications”.</w:t>
+      </w:r>
+    </w:p>
+    <w:p>
+      <w:r>
+        <w:t>T</w:t>
+      </w:r>
+      <w:r>
+        <w:t xml:space="preserve">he Affiliate Program allows organisations to refer subscription sales directly to the WeVideo online store. WeVideo takes the entire process to the </w:t>
+      </w:r>
+      <w:r>
+        <w:t>cloud</w:t>
+      </w:r>
+      <w:r>
+        <w:t>, and simplifies the process by automating a large part of the actual editing. Computational power for rendering and exporting video is provided as well, so the organisations will not need to purchase expensive hardware.</w:t>
+      </w:r>
+    </w:p>
+    <w:p>
+      <w:pPr>
+        <w:pStyle w:val="Heading2"/>
+        <w:numPr>
+          <w:ilvl w:val="1"/>
+          <w:numId w:val="8"/>
+        </w:numPr>
+      </w:pPr>
+      <w:bookmarkStart w:id="15" w:name="_Toc370631331"/>
+      <w:r>
+        <w:t>Cost structure</w:t>
+      </w:r>
+      <w:bookmarkEnd w:id="15"/>
+    </w:p>
+    <w:p>
+      <w:r>
+        <w:t>WeVideo has offices in both Norway and the USA</w:t>
+      </w:r>
+      <w:r>
+        <w:t xml:space="preserve"> (WeVideo 2013:7</w:t>
+      </w:r>
+      <w:r>
+        <w:t>)</w:t>
+      </w:r>
+      <w:r>
+        <w:t>.</w:t>
+      </w:r>
+    </w:p>
+    <w:p>
+      <w:r>
+        <w:t>The service</w:t>
+      </w:r>
+      <w:r>
+        <w:t xml:space="preserve"> depends on the Amazon Web Services package for computational power, storage, </w:t>
+      </w:r>
+      <w:r>
+        <w:t>as well as their actual web service</w:t>
+      </w:r>
+      <w:r>
+        <w:t xml:space="preserve"> (Ræstad 2012).</w:t>
+      </w:r>
+    </w:p>
+    <w:p>
+      <w:pPr>
+        <w:spacing w:line="259" w:lineRule="auto"/>
+        <w:jc w:val="left"/>
+        <w:rPr>
+          <w:rFonts w:asciiTheme="majorHAnsi" w:eastAsiaTheme="majorEastAsia" w:hAnsiTheme="majorHAnsi" w:cstheme="majorBidi"/>
+          <w:color w:val="2E74B5" w:themeColor="accent1" w:themeShade="BF"/>
+          <w:sz w:val="32"/>
+          <w:szCs w:val="32"/>
+        </w:rPr>
+      </w:pPr>
+      <w:r>
+        <w:br w:type="page"/>
       </w:r>
     </w:p>
     <w:p>
@@ -1615,40 +3164,60 @@
           <w:ilvl w:val="0"/>
           <w:numId w:val="3"/>
         </w:numPr>
-        <w:spacing w:line="360" w:lineRule="auto"/>
-        <w:rPr>
-          <w:lang w:val="en-GB"/>
-        </w:rPr>
-      </w:pPr>
-      <w:bookmarkStart w:id="1" w:name="_Toc370590498"/>
-      <w:r>
-        <w:rPr>
-          <w:lang w:val="en-GB"/>
-        </w:rPr>
+      </w:pPr>
+      <w:bookmarkStart w:id="16" w:name="_Toc370631332"/>
+      <w:r>
+        <w:lastRenderedPageBreak/>
         <w:t xml:space="preserve">Does WeVideo have a </w:t>
       </w:r>
       <w:r>
         <w:rPr>
           <w:i/>
-          <w:lang w:val="en-GB"/>
         </w:rPr>
         <w:t>Blue Ocean Strategy</w:t>
       </w:r>
       <w:r>
-        <w:rPr>
-          <w:lang w:val="en-GB"/>
-        </w:rPr>
         <w:t>?</w:t>
       </w:r>
-      <w:bookmarkEnd w:id="1"/>
+      <w:bookmarkEnd w:id="16"/>
     </w:p>
     <w:p>
-      <w:pPr>
-        <w:spacing w:line="360" w:lineRule="auto"/>
+      <w:r>
+        <w:t xml:space="preserve">This section is based largely </w:t>
+      </w:r>
+      <w:r>
+        <w:t>on the presentation</w:t>
+      </w:r>
+      <w:r>
+        <w:t xml:space="preserve"> </w:t>
+      </w:r>
+      <w:r>
+        <w:t>“</w:t>
+      </w:r>
+      <w:r>
+        <w:t xml:space="preserve">blue ocean strategy: </w:t>
+      </w:r>
+      <w:r>
+        <w:t>Go</w:t>
+      </w:r>
+      <w:r>
+        <w:t> where profits and growth are –</w:t>
+      </w:r>
+      <w:r>
+        <w:t>and where the competition isn’t</w:t>
+      </w:r>
+      <w:r>
+        <w:t>”</w:t>
+      </w:r>
+      <w:r>
         <w:rPr>
-          <w:lang w:val="en-GB"/>
+          <w:i/>
         </w:rPr>
-      </w:pPr>
+        <w:t xml:space="preserve"> </w:t>
+      </w:r>
+      <w:r>
+        <w:t>by W. Chan Kim and Renée Mauborgne.</w:t>
+      </w:r>
     </w:p>
     <w:p>
       <w:pPr>
@@ -1657,143 +3226,348 @@
           <w:ilvl w:val="0"/>
           <w:numId w:val="3"/>
         </w:numPr>
-        <w:spacing w:line="360" w:lineRule="auto"/>
-        <w:rPr>
-          <w:lang w:val="en-GB"/>
-        </w:rPr>
-      </w:pPr>
-      <w:bookmarkStart w:id="2" w:name="_Toc370590499"/>
-      <w:r>
-        <w:rPr>
-          <w:lang w:val="en-GB"/>
-        </w:rPr>
+      </w:pPr>
+      <w:bookmarkStart w:id="17" w:name="_Toc370631333"/>
+      <w:r>
         <w:t>How can WeVideo improve their chances of success?</w:t>
       </w:r>
-      <w:bookmarkEnd w:id="2"/>
+      <w:bookmarkEnd w:id="17"/>
+    </w:p>
+    <w:p/>
+    <w:p/>
+    <w:p>
+      <w:pPr>
+        <w:pStyle w:val="Title"/>
+      </w:pPr>
+      <w:r>
+        <w:t>Reference</w:t>
+      </w:r>
     </w:p>
     <w:p>
-      <w:pPr>
-        <w:spacing w:line="360" w:lineRule="auto"/>
+      <w:r>
+        <w:t xml:space="preserve">Osterwalder, Alexander &amp; Pigneur, Yves (2010). </w:t>
+      </w:r>
+      <w:r>
         <w:rPr>
-          <w:lang w:val="en-GB"/>
+          <w:i/>
         </w:rPr>
-      </w:pPr>
+        <w:t xml:space="preserve">Business Model Generation: A Handbook for Visionaries, Game Changers, and Challengers </w:t>
+      </w:r>
+      <w:r>
+        <w:t>[Kindle edition]. John Wiley &amp; Sons, Inc.: Hoboken, New Jersey.</w:t>
+      </w:r>
     </w:p>
     <w:p>
       <w:pPr>
         <w:rPr>
-          <w:lang w:val="en-GB"/>
+          <w:lang w:val="nb-NO"/>
         </w:rPr>
       </w:pPr>
-    </w:p>
-    <w:p>
-      <w:pPr>
-        <w:spacing w:line="360" w:lineRule="auto"/>
-        <w:jc w:val="both"/>
-        <w:rPr>
-          <w:lang w:val="en-GB"/>
-        </w:rPr>
-      </w:pPr>
-      <w:r>
-        <w:rPr>
-          <w:lang w:val="en-GB"/>
-        </w:rPr>
-        <w:br w:type="page"/>
-      </w:r>
-    </w:p>
-    <w:p>
-      <w:pPr>
-        <w:pStyle w:val="Title"/>
-        <w:spacing w:line="360" w:lineRule="auto"/>
-        <w:jc w:val="both"/>
-        <w:rPr>
-          <w:lang w:val="en-GB"/>
-        </w:rPr>
-      </w:pPr>
-      <w:r>
-        <w:rPr>
-          <w:lang w:val="en-GB"/>
-        </w:rPr>
-        <w:lastRenderedPageBreak/>
-        <w:t>Reference</w:t>
-      </w:r>
-    </w:p>
-    <w:p>
-      <w:pPr>
-        <w:spacing w:line="360" w:lineRule="auto"/>
-        <w:jc w:val="both"/>
-        <w:rPr>
-          <w:lang w:val="en-GB"/>
-        </w:rPr>
-      </w:pPr>
-      <w:r>
-        <w:rPr>
-          <w:lang w:val="en-GB"/>
-        </w:rPr>
-        <w:t xml:space="preserve">Osterwalder, Alexander &amp; Pigneur, Yves (2010). </w:t>
-      </w:r>
-      <w:r>
-        <w:rPr>
-          <w:i/>
-          <w:lang w:val="en-GB"/>
-        </w:rPr>
-        <w:t xml:space="preserve">Business Model Generation: A Handbook for Visionaries, Game Changers, and Challengers </w:t>
-      </w:r>
-      <w:r>
-        <w:rPr>
-          <w:lang w:val="en-GB"/>
-        </w:rPr>
-        <w:t>[Kindle edition]. John Wiley &amp; Sons, Inc.: Hoboken, New Jersey.</w:t>
-      </w:r>
-    </w:p>
-    <w:p>
-      <w:pPr>
-        <w:spacing w:line="360" w:lineRule="auto"/>
-        <w:jc w:val="both"/>
-      </w:pPr>
-      <w:r>
-        <w:t xml:space="preserve">Porter, Michael E. (2008). “The Five Competitive Forces That Shape Strategy” [online]. Available: </w:t>
+      <w:r>
+        <w:t>WeVideo (2013:</w:t>
+      </w:r>
+      <w:r>
+        <w:t>1</w:t>
+      </w:r>
+      <w:r>
+        <w:t xml:space="preserve">). (Untitled matrix, part of sign-up form) [online]. </w:t>
       </w:r>
       <w:hyperlink r:id="rId9" w:history="1">
         <w:r>
           <w:rPr>
             <w:rStyle w:val="Hyperlink"/>
+            <w:lang w:val="nb-NO"/>
           </w:rPr>
-          <w:t>http://hbr.org/2008/01/the-five-competitive-forces-that-shape-strategy/</w:t>
+          <w:t>https://www.wevideo.com/sign-up/</w:t>
         </w:r>
       </w:hyperlink>
       <w:r>
+        <w:rPr>
+          <w:lang w:val="nb-NO"/>
+        </w:rPr>
         <w:t>.</w:t>
       </w:r>
     </w:p>
     <w:p>
-      <w:pPr>
-        <w:spacing w:line="360" w:lineRule="auto"/>
-        <w:jc w:val="both"/>
+      <w:r>
         <w:rPr>
-          <w:lang w:val="en-GB"/>
+          <w:lang w:val="nb-NO"/>
         </w:rPr>
-      </w:pPr>
-      <w:r>
-        <w:t xml:space="preserve">WeVideo (2013). “Sign up” [online]. Available: </w:t>
+        <w:t>Ræstad, Erik (2012). “WeVideo – videoredigeringens Instagram</w:t>
+      </w:r>
+      <w:r>
+        <w:rPr>
+          <w:lang w:val="nb-NO"/>
+        </w:rPr>
+        <w:t xml:space="preserve"> </w:t>
+      </w:r>
+      <w:r>
+        <w:rPr>
+          <w:lang w:val="nb-NO"/>
+        </w:rPr>
+        <w:t>(Norwegian)</w:t>
+      </w:r>
+      <w:r>
+        <w:rPr>
+          <w:lang w:val="nb-NO"/>
+        </w:rPr>
+        <w:t>”</w:t>
+      </w:r>
+      <w:r>
+        <w:rPr>
+          <w:lang w:val="nb-NO"/>
+        </w:rPr>
+        <w:t xml:space="preserve"> [online]. </w:t>
+      </w:r>
+      <w:r>
+        <w:t xml:space="preserve">Available: </w:t>
       </w:r>
       <w:hyperlink r:id="rId10" w:history="1">
         <w:r>
           <w:rPr>
             <w:rStyle w:val="Hyperlink"/>
           </w:rPr>
-          <w:t>https://www.wevideo.com/sign-up</w:t>
+          <w:t>http://www.oslotech.no/build2grow/foredrag/wevideo---videoredigeringens-instagram/</w:t>
         </w:r>
       </w:hyperlink>
-      <w:bookmarkStart w:id="3" w:name="_GoBack"/>
-      <w:bookmarkEnd w:id="3"/>
       <w:r>
         <w:t>.</w:t>
       </w:r>
+    </w:p>
+    <w:p>
+      <w:r>
+        <w:t>May, Kevin (20</w:t>
+      </w:r>
+      <w:r>
+        <w:t xml:space="preserve">11). </w:t>
+      </w:r>
+      <w:r>
+        <w:t>“WeVideo brings video editing online for travellers”</w:t>
+      </w:r>
+      <w:r>
+        <w:t xml:space="preserve"> [online]. Available: </w:t>
+      </w:r>
+      <w:hyperlink r:id="rId11" w:history="1">
+        <w:r>
+          <w:rPr>
+            <w:rStyle w:val="Hyperlink"/>
+          </w:rPr>
+          <w:t>http://www.tnooz.com/article/wevideo-brings-video-editing-online-for-travellers/</w:t>
+        </w:r>
+      </w:hyperlink>
+      <w:r>
+        <w:t>.</w:t>
+      </w:r>
+    </w:p>
+    <w:p>
+      <w:r>
+        <w:t xml:space="preserve">WeVideo (2013:2). “WeVideo Partner Program” [online]. Available: </w:t>
+      </w:r>
+      <w:hyperlink r:id="rId12" w:history="1">
+        <w:r>
+          <w:rPr>
+            <w:rStyle w:val="Hyperlink"/>
+          </w:rPr>
+          <w:t>https://www.wevideo.com/partners/</w:t>
+        </w:r>
+      </w:hyperlink>
+      <w:r>
+        <w:t>.</w:t>
+      </w:r>
+    </w:p>
+    <w:p>
+      <w:r>
+        <w:t xml:space="preserve">WeVideo (2013:3). “Professional Online Video Creation for engaged customer communication” [online]. Available: </w:t>
+      </w:r>
+      <w:hyperlink r:id="rId13" w:history="1">
+        <w:r>
+          <w:rPr>
+            <w:rStyle w:val="Hyperlink"/>
+          </w:rPr>
+          <w:t>http://www.wevideo.com/business/</w:t>
+        </w:r>
+      </w:hyperlink>
+      <w:r>
+        <w:t>.</w:t>
+      </w:r>
+    </w:p>
+    <w:p>
+      <w:r>
+        <w:t xml:space="preserve">WeVideo (2013:4). “Personal Online Video Creation for compelling storytelling” [online]. Available: </w:t>
+      </w:r>
+      <w:hyperlink r:id="rId14" w:history="1">
+        <w:r>
+          <w:rPr>
+            <w:rStyle w:val="Hyperlink"/>
+          </w:rPr>
+          <w:t>http://www.wevideo.com/personal/</w:t>
+        </w:r>
+      </w:hyperlink>
+      <w:r>
+        <w:t>.</w:t>
+      </w:r>
+    </w:p>
+    <w:p>
+      <w:r>
+        <w:t>WeVideo (2013:5). “Collaborative Online Video Creation</w:t>
+      </w:r>
+      <w:r>
+        <w:t xml:space="preserve"> for the 21</w:t>
+      </w:r>
+      <w:r>
+        <w:rPr>
+          <w:vertAlign w:val="superscript"/>
+        </w:rPr>
+        <w:t>st</w:t>
+      </w:r>
+      <w:r>
+        <w:t xml:space="preserve"> century classroom</w:t>
+      </w:r>
+      <w:r>
+        <w:t xml:space="preserve">” [online]. Available: </w:t>
+      </w:r>
+      <w:hyperlink r:id="rId15" w:history="1">
+        <w:r>
+          <w:rPr>
+            <w:rStyle w:val="Hyperlink"/>
+          </w:rPr>
+          <w:t>http://www.wevideo.com/schools/</w:t>
+        </w:r>
+      </w:hyperlink>
+      <w:r>
+        <w:t>.</w:t>
+      </w:r>
+    </w:p>
+    <w:p>
+      <w:r>
+        <w:t>WeVideo (2013:6). “Collaborative Online Video Creation</w:t>
+      </w:r>
+      <w:r>
+        <w:t xml:space="preserve"> for development of media literacy and other 21</w:t>
+      </w:r>
+      <w:r>
+        <w:rPr>
+          <w:vertAlign w:val="superscript"/>
+        </w:rPr>
+        <w:t>st</w:t>
+      </w:r>
+      <w:r>
+        <w:t xml:space="preserve">-century skills” [online]. </w:t>
+      </w:r>
+      <w:r>
+        <w:t xml:space="preserve">Available: </w:t>
+      </w:r>
+      <w:hyperlink r:id="rId16" w:history="1">
+        <w:r>
+          <w:rPr>
+            <w:rStyle w:val="Hyperlink"/>
+          </w:rPr>
+          <w:t>http://www.wevideo.com/highered/</w:t>
+        </w:r>
+      </w:hyperlink>
+      <w:r>
+        <w:t>.</w:t>
+      </w:r>
+    </w:p>
+    <w:p>
+      <w:r>
+        <w:t xml:space="preserve">WeVideo (2013:7). “About us” [online]. </w:t>
+      </w:r>
+      <w:r>
+        <w:t>Available:</w:t>
+      </w:r>
+      <w:r>
+        <w:t xml:space="preserve"> </w:t>
+      </w:r>
+      <w:hyperlink r:id="rId17" w:history="1">
+        <w:r>
+          <w:rPr>
+            <w:rStyle w:val="Hyperlink"/>
+          </w:rPr>
+          <w:t>https://www.wevideo.com/about/</w:t>
+        </w:r>
+      </w:hyperlink>
+      <w:r>
+        <w:t>.</w:t>
+      </w:r>
+    </w:p>
+    <w:p>
+      <w:pPr>
+        <w:jc w:val="left"/>
+      </w:pPr>
+      <w:r>
+        <w:lastRenderedPageBreak/>
+        <w:t>Kim</w:t>
+      </w:r>
+      <w:r>
+        <w:t xml:space="preserve">, </w:t>
+      </w:r>
+      <w:r>
+        <w:t>W. Chan</w:t>
+      </w:r>
+      <w:r>
+        <w:t xml:space="preserve"> </w:t>
+      </w:r>
+      <w:r>
+        <w:t>&amp;</w:t>
+      </w:r>
+      <w:r>
+        <w:t xml:space="preserve"> Mauborgne</w:t>
+      </w:r>
+      <w:r>
+        <w:t xml:space="preserve">, </w:t>
+      </w:r>
+      <w:r>
+        <w:t>Renée</w:t>
+      </w:r>
+      <w:r>
+        <w:t xml:space="preserve"> </w:t>
+      </w:r>
+      <w:r>
+        <w:t>(i.d.). “</w:t>
+      </w:r>
+      <w:r>
+        <w:t>blue ocean strategy: Go where profits and growth are –and where the competition isn’t</w:t>
+      </w:r>
+      <w:r>
+        <w:t>“</w:t>
+      </w:r>
+      <w:r>
+        <w:t xml:space="preserve"> [presentation</w:t>
+      </w:r>
+      <w:r>
+        <w:t>,</w:t>
+      </w:r>
+      <w:r>
+        <w:t xml:space="preserve"> </w:t>
+      </w:r>
+      <w:bookmarkStart w:id="18" w:name="_GoBack"/>
+      <w:bookmarkEnd w:id="18"/>
+      <w:r>
+        <w:t>online]</w:t>
+      </w:r>
+      <w:r>
+        <w:t>. Available online:</w:t>
+      </w:r>
+      <w:r>
+        <w:t xml:space="preserve"> </w:t>
+      </w:r>
+      <w:hyperlink r:id="rId18" w:history="1">
+        <w:r>
+          <w:rPr>
+            <w:rStyle w:val="Hyperlink"/>
+          </w:rPr>
+          <w:t>http://www.blueoceanstrategy.com/downloads/bos_web.pdf</w:t>
+        </w:r>
+      </w:hyperlink>
+      <w:r>
+        <w:t>.</w:t>
+      </w:r>
+      <w:hyperlink r:id="rId19" w:history="1"/>
     </w:p>
     <w:sectPr>
-      <w:headerReference w:type="default" r:id="rId11"/>
-      <w:footerReference w:type="default" r:id="rId12"/>
+      <w:headerReference w:type="default" r:id="rId20"/>
+      <w:footerReference w:type="default" r:id="rId21"/>
       <w:pgSz w:w="12240" w:h="15840"/>
       <w:pgMar w:top="1440" w:right="1440" w:bottom="1440" w:left="1440" w:header="720" w:footer="720" w:gutter="0"/>
       <w:pgNumType w:start="0"/>
@@ -1809,9 +3583,6 @@
 <w:endnotes xmlns:wpc="http://schemas.microsoft.com/office/word/2010/wordprocessingCanvas" xmlns:mc="http://schemas.openxmlformats.org/markup-compatibility/2006" xmlns:o="urn:schemas-microsoft-com:office:office" xmlns:r="http://schemas.openxmlformats.org/officeDocument/2006/relationships" xmlns:m="http://schemas.openxmlformats.org/officeDocument/2006/math" xmlns:v="urn:schemas-microsoft-com:vml" xmlns:wp14="http://schemas.microsoft.com/office/word/2010/wordprocessingDrawing" xmlns:wp="http://schemas.openxmlformats.org/drawingml/2006/wordprocessingDrawing" xmlns:w10="urn:schemas-microsoft-com:office:word" xmlns:w="http://schemas.openxmlformats.org/wordprocessingml/2006/main" xmlns:w14="http://schemas.microsoft.com/office/word/2010/wordml" xmlns:w15="http://schemas.microsoft.com/office/word/2012/wordml" xmlns:wpg="http://schemas.microsoft.com/office/word/2010/wordprocessingGroup" xmlns:wpi="http://schemas.microsoft.com/office/word/2010/wordprocessingInk" xmlns:wne="http://schemas.microsoft.com/office/word/2006/wordml" xmlns:wps="http://schemas.microsoft.com/office/word/2010/wordprocessingShape" mc:Ignorable="w14 w15 wp14">
   <w:endnote w:type="separator" w:id="-1">
     <w:p>
-      <w:pPr>
-        <w:spacing w:after="0" w:line="240" w:lineRule="auto"/>
-      </w:pPr>
       <w:r>
         <w:separator/>
       </w:r>
@@ -1819,9 +3590,6 @@
   </w:endnote>
   <w:endnote w:type="continuationSeparator" w:id="0">
     <w:p>
-      <w:pPr>
-        <w:spacing w:after="0" w:line="240" w:lineRule="auto"/>
-      </w:pPr>
       <w:r>
         <w:continuationSeparator/>
       </w:r>
@@ -1840,7 +3608,6 @@
         <w:docPartUnique/>
       </w:docPartObj>
     </w:sdtPr>
-    <w:sdtEndPr/>
     <w:sdtContent>
       <w:p>
         <w:pPr>
@@ -1915,7 +3682,7 @@
                                 <w:rPr>
                                   <w:noProof/>
                                 </w:rPr>
-                                <w:t>3</w:t>
+                                <w:t>6</w:t>
                               </w:r>
                               <w:r>
                                 <w:rPr>
@@ -1961,7 +3728,7 @@
                     <v:h position="#0,topLeft" switch="" xrange="0,10800"/>
                   </v:handles>
                 </v:shapetype>
-                <v:shape id="Double Bracket 2" o:spid="_x0000_s1026" type="#_x0000_t185" style="position:absolute;margin-left:0;margin-top:0;width:43.45pt;height:18.8pt;z-index:251660288;visibility:visible;mso-wrap-style:square;mso-width-percent:100;mso-height-percent:0;mso-wrap-distance-left:9pt;mso-wrap-distance-top:0;mso-wrap-distance-right:9pt;mso-wrap-distance-bottom:0;mso-position-horizontal:center;mso-position-horizontal-relative:margin;mso-position-vertical:center;mso-position-vertical-relative:bottom-margin-area;mso-width-percent:100;mso-height-percent:0;mso-width-relative:margin;mso-height-relative:bottom-margin-area;v-text-anchor:top" o:gfxdata="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" filled="t" strokecolor="gray" strokeweight="2.25pt">
+                <v:shape id="Double Bracket 2" o:spid="_x0000_s1026" type="#_x0000_t185" style="position:absolute;left:0;text-align:left;margin-left:0;margin-top:0;width:43.45pt;height:18.8pt;z-index:251660288;visibility:visible;mso-wrap-style:square;mso-width-percent:100;mso-height-percent:0;mso-wrap-distance-left:9pt;mso-wrap-distance-top:0;mso-wrap-distance-right:9pt;mso-wrap-distance-bottom:0;mso-position-horizontal:center;mso-position-horizontal-relative:margin;mso-position-vertical:center;mso-position-vertical-relative:bottom-margin-area;mso-width-percent:100;mso-height-percent:0;mso-width-relative:margin;mso-height-relative:bottom-margin-area;v-text-anchor:top" o:gfxdata="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" filled="t" strokecolor="gray" strokeweight="2.25pt">
                   <v:textbox inset=",0,,0">
                     <w:txbxContent>
                       <w:p>
@@ -1981,7 +3748,7 @@
                           <w:rPr>
                             <w:noProof/>
                           </w:rPr>
-                          <w:t>3</w:t>
+                          <w:t>6</w:t>
                         </w:r>
                         <w:r>
                           <w:rPr>
@@ -2087,9 +3854,6 @@
 <w:footnotes xmlns:wpc="http://schemas.microsoft.com/office/word/2010/wordprocessingCanvas" xmlns:mc="http://schemas.openxmlformats.org/markup-compatibility/2006" xmlns:o="urn:schemas-microsoft-com:office:office" xmlns:r="http://schemas.openxmlformats.org/officeDocument/2006/relationships" xmlns:m="http://schemas.openxmlformats.org/officeDocument/2006/math" xmlns:v="urn:schemas-microsoft-com:vml" xmlns:wp14="http://schemas.microsoft.com/office/word/2010/wordprocessingDrawing" xmlns:wp="http://schemas.openxmlformats.org/drawingml/2006/wordprocessingDrawing" xmlns:w10="urn:schemas-microsoft-com:office:word" xmlns:w="http://schemas.openxmlformats.org/wordprocessingml/2006/main" xmlns:w14="http://schemas.microsoft.com/office/word/2010/wordml" xmlns:w15="http://schemas.microsoft.com/office/word/2012/wordml" xmlns:wpg="http://schemas.microsoft.com/office/word/2010/wordprocessingGroup" xmlns:wpi="http://schemas.microsoft.com/office/word/2010/wordprocessingInk" xmlns:wne="http://schemas.microsoft.com/office/word/2006/wordml" xmlns:wps="http://schemas.microsoft.com/office/word/2010/wordprocessingShape" mc:Ignorable="w14 w15 wp14">
   <w:footnote w:type="separator" w:id="-1">
     <w:p>
-      <w:pPr>
-        <w:spacing w:after="0" w:line="240" w:lineRule="auto"/>
-      </w:pPr>
       <w:r>
         <w:separator/>
       </w:r>
@@ -2097,9 +3861,6 @@
   </w:footnote>
   <w:footnote w:type="continuationSeparator" w:id="0">
     <w:p>
-      <w:pPr>
-        <w:spacing w:after="0" w:line="240" w:lineRule="auto"/>
-      </w:pPr>
       <w:r>
         <w:continuationSeparator/>
       </w:r>
@@ -2115,19 +3876,17 @@
       <w:pStyle w:val="Header"/>
     </w:pPr>
     <w:r>
-      <w:t>22.9.2013</w:t>
+      <w:t>2</w:t>
+    </w:r>
+    <w:r>
+      <w:t>7</w:t>
+    </w:r>
+    <w:r>
+      <w:t>.9.2013</w:t>
     </w:r>
     <w:r>
       <w:tab/>
-    </w:r>
-    <w:r>
-      <w:t>Assignment</w:t>
-    </w:r>
-    <w:r>
-      <w:t xml:space="preserve"> </w:t>
-    </w:r>
-    <w:r>
-      <w:t>2</w:t>
+      <w:t>Assignment 2</w:t>
     </w:r>
     <w:r>
       <w:tab/>
@@ -2367,6 +4126,119 @@
     </w:lvl>
   </w:abstractNum>
   <w:abstractNum w:abstractNumId="2">
+    <w:nsid w:val="246B56A8"/>
+    <w:multiLevelType w:val="hybridMultilevel"/>
+    <w:tmpl w:val="DE84EBCA"/>
+    <w:lvl w:ilvl="0" w:tplc="F196D166">
+      <w:start w:val="1"/>
+      <w:numFmt w:val="bullet"/>
+      <w:lvlText w:val=""/>
+      <w:lvlJc w:val="left"/>
+      <w:pPr>
+        <w:ind w:left="720" w:hanging="360"/>
+      </w:pPr>
+      <w:rPr>
+        <w:rFonts w:ascii="Symbol" w:eastAsiaTheme="minorHAnsi" w:hAnsi="Symbol" w:cstheme="minorBidi" w:hint="default"/>
+      </w:rPr>
+    </w:lvl>
+    <w:lvl w:ilvl="1" w:tplc="04090003" w:tentative="1">
+      <w:start w:val="1"/>
+      <w:numFmt w:val="bullet"/>
+      <w:lvlText w:val="o"/>
+      <w:lvlJc w:val="left"/>
+      <w:pPr>
+        <w:ind w:left="1440" w:hanging="360"/>
+      </w:pPr>
+      <w:rPr>
+        <w:rFonts w:ascii="Courier New" w:hAnsi="Courier New" w:cs="Courier New" w:hint="default"/>
+      </w:rPr>
+    </w:lvl>
+    <w:lvl w:ilvl="2" w:tplc="04090005" w:tentative="1">
+      <w:start w:val="1"/>
+      <w:numFmt w:val="bullet"/>
+      <w:lvlText w:val=""/>
+      <w:lvlJc w:val="left"/>
+      <w:pPr>
+        <w:ind w:left="2160" w:hanging="360"/>
+      </w:pPr>
+      <w:rPr>
+        <w:rFonts w:ascii="Wingdings" w:hAnsi="Wingdings" w:hint="default"/>
+      </w:rPr>
+    </w:lvl>
+    <w:lvl w:ilvl="3" w:tplc="04090001" w:tentative="1">
+      <w:start w:val="1"/>
+      <w:numFmt w:val="bullet"/>
+      <w:lvlText w:val=""/>
+      <w:lvlJc w:val="left"/>
+      <w:pPr>
+        <w:ind w:left="2880" w:hanging="360"/>
+      </w:pPr>
+      <w:rPr>
+        <w:rFonts w:ascii="Symbol" w:hAnsi="Symbol" w:hint="default"/>
+      </w:rPr>
+    </w:lvl>
+    <w:lvl w:ilvl="4" w:tplc="04090003" w:tentative="1">
+      <w:start w:val="1"/>
+      <w:numFmt w:val="bullet"/>
+      <w:lvlText w:val="o"/>
+      <w:lvlJc w:val="left"/>
+      <w:pPr>
+        <w:ind w:left="3600" w:hanging="360"/>
+      </w:pPr>
+      <w:rPr>
+        <w:rFonts w:ascii="Courier New" w:hAnsi="Courier New" w:cs="Courier New" w:hint="default"/>
+      </w:rPr>
+    </w:lvl>
+    <w:lvl w:ilvl="5" w:tplc="04090005" w:tentative="1">
+      <w:start w:val="1"/>
+      <w:numFmt w:val="bullet"/>
+      <w:lvlText w:val=""/>
+      <w:lvlJc w:val="left"/>
+      <w:pPr>
+        <w:ind w:left="4320" w:hanging="360"/>
+      </w:pPr>
+      <w:rPr>
+        <w:rFonts w:ascii="Wingdings" w:hAnsi="Wingdings" w:hint="default"/>
+      </w:rPr>
+    </w:lvl>
+    <w:lvl w:ilvl="6" w:tplc="04090001" w:tentative="1">
+      <w:start w:val="1"/>
+      <w:numFmt w:val="bullet"/>
+      <w:lvlText w:val=""/>
+      <w:lvlJc w:val="left"/>
+      <w:pPr>
+        <w:ind w:left="5040" w:hanging="360"/>
+      </w:pPr>
+      <w:rPr>
+        <w:rFonts w:ascii="Symbol" w:hAnsi="Symbol" w:hint="default"/>
+      </w:rPr>
+    </w:lvl>
+    <w:lvl w:ilvl="7" w:tplc="04090003" w:tentative="1">
+      <w:start w:val="1"/>
+      <w:numFmt w:val="bullet"/>
+      <w:lvlText w:val="o"/>
+      <w:lvlJc w:val="left"/>
+      <w:pPr>
+        <w:ind w:left="5760" w:hanging="360"/>
+      </w:pPr>
+      <w:rPr>
+        <w:rFonts w:ascii="Courier New" w:hAnsi="Courier New" w:cs="Courier New" w:hint="default"/>
+      </w:rPr>
+    </w:lvl>
+    <w:lvl w:ilvl="8" w:tplc="04090005" w:tentative="1">
+      <w:start w:val="1"/>
+      <w:numFmt w:val="bullet"/>
+      <w:lvlText w:val=""/>
+      <w:lvlJc w:val="left"/>
+      <w:pPr>
+        <w:ind w:left="6480" w:hanging="360"/>
+      </w:pPr>
+      <w:rPr>
+        <w:rFonts w:ascii="Wingdings" w:hAnsi="Wingdings" w:hint="default"/>
+      </w:rPr>
+    </w:lvl>
+  </w:abstractNum>
+  <w:abstractNum w:abstractNumId="3">
     <w:nsid w:val="36AD532F"/>
     <w:multiLevelType w:val="multilevel"/>
     <w:tmpl w:val="D77AFAFA"/>
@@ -2479,7 +4351,7 @@
       </w:rPr>
     </w:lvl>
   </w:abstractNum>
-  <w:abstractNum w:abstractNumId="3">
+  <w:abstractNum w:abstractNumId="4">
     <w:nsid w:val="4F860DAC"/>
     <w:multiLevelType w:val="hybridMultilevel"/>
     <w:tmpl w:val="A53C6118"/>
@@ -2592,7 +4464,120 @@
       </w:rPr>
     </w:lvl>
   </w:abstractNum>
-  <w:abstractNum w:abstractNumId="4">
+  <w:abstractNum w:abstractNumId="5">
+    <w:nsid w:val="6CE85AFF"/>
+    <w:multiLevelType w:val="multilevel"/>
+    <w:tmpl w:val="39FA7CB2"/>
+    <w:lvl w:ilvl="0">
+      <w:start w:val="1"/>
+      <w:numFmt w:val="decimal"/>
+      <w:lvlText w:val="%1"/>
+      <w:lvlJc w:val="left"/>
+      <w:pPr>
+        <w:ind w:left="390" w:hanging="390"/>
+      </w:pPr>
+      <w:rPr>
+        <w:rFonts w:hint="default"/>
+      </w:rPr>
+    </w:lvl>
+    <w:lvl w:ilvl="1">
+      <w:start w:val="1"/>
+      <w:numFmt w:val="decimal"/>
+      <w:lvlText w:val="%1.%2"/>
+      <w:lvlJc w:val="left"/>
+      <w:pPr>
+        <w:ind w:left="390" w:hanging="390"/>
+      </w:pPr>
+      <w:rPr>
+        <w:rFonts w:hint="default"/>
+      </w:rPr>
+    </w:lvl>
+    <w:lvl w:ilvl="2">
+      <w:start w:val="1"/>
+      <w:numFmt w:val="decimal"/>
+      <w:lvlText w:val="%1.%2.%3"/>
+      <w:lvlJc w:val="left"/>
+      <w:pPr>
+        <w:ind w:left="720" w:hanging="720"/>
+      </w:pPr>
+      <w:rPr>
+        <w:rFonts w:hint="default"/>
+      </w:rPr>
+    </w:lvl>
+    <w:lvl w:ilvl="3">
+      <w:start w:val="1"/>
+      <w:numFmt w:val="decimal"/>
+      <w:lvlText w:val="%1.%2.%3.%4"/>
+      <w:lvlJc w:val="left"/>
+      <w:pPr>
+        <w:ind w:left="720" w:hanging="720"/>
+      </w:pPr>
+      <w:rPr>
+        <w:rFonts w:hint="default"/>
+      </w:rPr>
+    </w:lvl>
+    <w:lvl w:ilvl="4">
+      <w:start w:val="1"/>
+      <w:numFmt w:val="decimal"/>
+      <w:lvlText w:val="%1.%2.%3.%4.%5"/>
+      <w:lvlJc w:val="left"/>
+      <w:pPr>
+        <w:ind w:left="1080" w:hanging="1080"/>
+      </w:pPr>
+      <w:rPr>
+        <w:rFonts w:hint="default"/>
+      </w:rPr>
+    </w:lvl>
+    <w:lvl w:ilvl="5">
+      <w:start w:val="1"/>
+      <w:numFmt w:val="decimal"/>
+      <w:lvlText w:val="%1.%2.%3.%4.%5.%6"/>
+      <w:lvlJc w:val="left"/>
+      <w:pPr>
+        <w:ind w:left="1080" w:hanging="1080"/>
+      </w:pPr>
+      <w:rPr>
+        <w:rFonts w:hint="default"/>
+      </w:rPr>
+    </w:lvl>
+    <w:lvl w:ilvl="6">
+      <w:start w:val="1"/>
+      <w:numFmt w:val="decimal"/>
+      <w:lvlText w:val="%1.%2.%3.%4.%5.%6.%7"/>
+      <w:lvlJc w:val="left"/>
+      <w:pPr>
+        <w:ind w:left="1440" w:hanging="1440"/>
+      </w:pPr>
+      <w:rPr>
+        <w:rFonts w:hint="default"/>
+      </w:rPr>
+    </w:lvl>
+    <w:lvl w:ilvl="7">
+      <w:start w:val="1"/>
+      <w:numFmt w:val="decimal"/>
+      <w:lvlText w:val="%1.%2.%3.%4.%5.%6.%7.%8"/>
+      <w:lvlJc w:val="left"/>
+      <w:pPr>
+        <w:ind w:left="1440" w:hanging="1440"/>
+      </w:pPr>
+      <w:rPr>
+        <w:rFonts w:hint="default"/>
+      </w:rPr>
+    </w:lvl>
+    <w:lvl w:ilvl="8">
+      <w:start w:val="1"/>
+      <w:numFmt w:val="decimal"/>
+      <w:lvlText w:val="%1.%2.%3.%4.%5.%6.%7.%8.%9"/>
+      <w:lvlJc w:val="left"/>
+      <w:pPr>
+        <w:ind w:left="1440" w:hanging="1440"/>
+      </w:pPr>
+      <w:rPr>
+        <w:rFonts w:hint="default"/>
+      </w:rPr>
+    </w:lvl>
+  </w:abstractNum>
+  <w:abstractNum w:abstractNumId="6">
     <w:nsid w:val="6DEC52C2"/>
     <w:multiLevelType w:val="multilevel"/>
     <w:tmpl w:val="D220A0EE"/>
@@ -2705,7 +4690,120 @@
       </w:rPr>
     </w:lvl>
   </w:abstractNum>
-  <w:abstractNum w:abstractNumId="5">
+  <w:abstractNum w:abstractNumId="7">
+    <w:nsid w:val="761859B1"/>
+    <w:multiLevelType w:val="multilevel"/>
+    <w:tmpl w:val="39FA7CB2"/>
+    <w:lvl w:ilvl="0">
+      <w:start w:val="1"/>
+      <w:numFmt w:val="decimal"/>
+      <w:lvlText w:val="%1"/>
+      <w:lvlJc w:val="left"/>
+      <w:pPr>
+        <w:ind w:left="390" w:hanging="390"/>
+      </w:pPr>
+      <w:rPr>
+        <w:rFonts w:hint="default"/>
+      </w:rPr>
+    </w:lvl>
+    <w:lvl w:ilvl="1">
+      <w:start w:val="1"/>
+      <w:numFmt w:val="decimal"/>
+      <w:lvlText w:val="%1.%2"/>
+      <w:lvlJc w:val="left"/>
+      <w:pPr>
+        <w:ind w:left="390" w:hanging="390"/>
+      </w:pPr>
+      <w:rPr>
+        <w:rFonts w:hint="default"/>
+      </w:rPr>
+    </w:lvl>
+    <w:lvl w:ilvl="2">
+      <w:start w:val="1"/>
+      <w:numFmt w:val="decimal"/>
+      <w:lvlText w:val="%1.%2.%3"/>
+      <w:lvlJc w:val="left"/>
+      <w:pPr>
+        <w:ind w:left="720" w:hanging="720"/>
+      </w:pPr>
+      <w:rPr>
+        <w:rFonts w:hint="default"/>
+      </w:rPr>
+    </w:lvl>
+    <w:lvl w:ilvl="3">
+      <w:start w:val="1"/>
+      <w:numFmt w:val="decimal"/>
+      <w:lvlText w:val="%1.%2.%3.%4"/>
+      <w:lvlJc w:val="left"/>
+      <w:pPr>
+        <w:ind w:left="720" w:hanging="720"/>
+      </w:pPr>
+      <w:rPr>
+        <w:rFonts w:hint="default"/>
+      </w:rPr>
+    </w:lvl>
+    <w:lvl w:ilvl="4">
+      <w:start w:val="1"/>
+      <w:numFmt w:val="decimal"/>
+      <w:lvlText w:val="%1.%2.%3.%4.%5"/>
+      <w:lvlJc w:val="left"/>
+      <w:pPr>
+        <w:ind w:left="1080" w:hanging="1080"/>
+      </w:pPr>
+      <w:rPr>
+        <w:rFonts w:hint="default"/>
+      </w:rPr>
+    </w:lvl>
+    <w:lvl w:ilvl="5">
+      <w:start w:val="1"/>
+      <w:numFmt w:val="decimal"/>
+      <w:lvlText w:val="%1.%2.%3.%4.%5.%6"/>
+      <w:lvlJc w:val="left"/>
+      <w:pPr>
+        <w:ind w:left="1080" w:hanging="1080"/>
+      </w:pPr>
+      <w:rPr>
+        <w:rFonts w:hint="default"/>
+      </w:rPr>
+    </w:lvl>
+    <w:lvl w:ilvl="6">
+      <w:start w:val="1"/>
+      <w:numFmt w:val="decimal"/>
+      <w:lvlText w:val="%1.%2.%3.%4.%5.%6.%7"/>
+      <w:lvlJc w:val="left"/>
+      <w:pPr>
+        <w:ind w:left="1440" w:hanging="1440"/>
+      </w:pPr>
+      <w:rPr>
+        <w:rFonts w:hint="default"/>
+      </w:rPr>
+    </w:lvl>
+    <w:lvl w:ilvl="7">
+      <w:start w:val="1"/>
+      <w:numFmt w:val="decimal"/>
+      <w:lvlText w:val="%1.%2.%3.%4.%5.%6.%7.%8"/>
+      <w:lvlJc w:val="left"/>
+      <w:pPr>
+        <w:ind w:left="1440" w:hanging="1440"/>
+      </w:pPr>
+      <w:rPr>
+        <w:rFonts w:hint="default"/>
+      </w:rPr>
+    </w:lvl>
+    <w:lvl w:ilvl="8">
+      <w:start w:val="1"/>
+      <w:numFmt w:val="decimal"/>
+      <w:lvlText w:val="%1.%2.%3.%4.%5.%6.%7.%8.%9"/>
+      <w:lvlJc w:val="left"/>
+      <w:pPr>
+        <w:ind w:left="1440" w:hanging="1440"/>
+      </w:pPr>
+      <w:rPr>
+        <w:rFonts w:hint="default"/>
+      </w:rPr>
+    </w:lvl>
+  </w:abstractNum>
+  <w:abstractNum w:abstractNumId="8">
     <w:nsid w:val="76196BD5"/>
     <w:multiLevelType w:val="multilevel"/>
     <w:tmpl w:val="B67E9928"/>
@@ -2825,11 +4923,12 @@
       </w:rPr>
     </w:lvl>
   </w:abstractNum>
-  <w:abstractNum w:abstractNumId="6">
+  <w:abstractNum w:abstractNumId="9">
     <w:nsid w:val="7F000347"/>
     <w:multiLevelType w:val="multilevel"/>
-    <w:tmpl w:val="D220A0EE"/>
+    <w:tmpl w:val="ACC0C878"/>
     <w:lvl w:ilvl="0">
+      <w:start w:val="1"/>
       <w:numFmt w:val="decimal"/>
       <w:lvlText w:val="%1."/>
       <w:lvlJc w:val="left"/>
@@ -2942,22 +5041,31 @@
     <w:abstractNumId w:val="0"/>
   </w:num>
   <w:num w:numId="2">
-    <w:abstractNumId w:val="5"/>
+    <w:abstractNumId w:val="8"/>
   </w:num>
   <w:num w:numId="3">
-    <w:abstractNumId w:val="6"/>
+    <w:abstractNumId w:val="9"/>
   </w:num>
   <w:num w:numId="4">
-    <w:abstractNumId w:val="2"/>
+    <w:abstractNumId w:val="3"/>
   </w:num>
   <w:num w:numId="5">
-    <w:abstractNumId w:val="3"/>
+    <w:abstractNumId w:val="4"/>
   </w:num>
   <w:num w:numId="6">
-    <w:abstractNumId w:val="4"/>
+    <w:abstractNumId w:val="6"/>
   </w:num>
   <w:num w:numId="7">
     <w:abstractNumId w:val="1"/>
+  </w:num>
+  <w:num w:numId="8">
+    <w:abstractNumId w:val="7"/>
+  </w:num>
+  <w:num w:numId="9">
+    <w:abstractNumId w:val="2"/>
+  </w:num>
+  <w:num w:numId="10">
+    <w:abstractNumId w:val="5"/>
   </w:num>
 </w:numbering>
 </file>
@@ -3355,6 +5463,14 @@
   <w:style w:type="paragraph" w:default="1" w:styleId="Normal">
     <w:name w:val="Normal"/>
     <w:qFormat/>
+    <w:rsid w:val="00067ACA"/>
+    <w:pPr>
+      <w:spacing w:line="360" w:lineRule="auto"/>
+      <w:jc w:val="both"/>
+    </w:pPr>
+    <w:rPr>
+      <w:lang w:val="en-GB"/>
+    </w:rPr>
   </w:style>
   <w:style w:type="paragraph" w:styleId="Heading1">
     <w:name w:val="heading 1"/>
@@ -3397,6 +5513,28 @@
       <w:color w:val="2E74B5" w:themeColor="accent1" w:themeShade="BF"/>
       <w:sz w:val="26"/>
       <w:szCs w:val="26"/>
+    </w:rPr>
+  </w:style>
+  <w:style w:type="paragraph" w:styleId="Heading3">
+    <w:name w:val="heading 3"/>
+    <w:basedOn w:val="Normal"/>
+    <w:next w:val="Normal"/>
+    <w:link w:val="Heading3Char"/>
+    <w:uiPriority w:val="9"/>
+    <w:unhideWhenUsed/>
+    <w:qFormat/>
+    <w:rsid w:val="00C64236"/>
+    <w:pPr>
+      <w:keepNext/>
+      <w:keepLines/>
+      <w:spacing w:before="40" w:after="0"/>
+      <w:outlineLvl w:val="2"/>
+    </w:pPr>
+    <w:rPr>
+      <w:rFonts w:asciiTheme="majorHAnsi" w:eastAsiaTheme="majorEastAsia" w:hAnsiTheme="majorHAnsi" w:cstheme="majorBidi"/>
+      <w:color w:val="1F4D78" w:themeColor="accent1" w:themeShade="7F"/>
+      <w:sz w:val="24"/>
+      <w:szCs w:val="24"/>
     </w:rPr>
   </w:style>
   <w:style w:type="character" w:default="1" w:styleId="DefaultParagraphFont">
@@ -3659,6 +5797,71 @@
       <w:spacing w:after="100"/>
       <w:ind w:left="220"/>
     </w:pPr>
+  </w:style>
+  <w:style w:type="character" w:customStyle="1" w:styleId="Heading3Char">
+    <w:name w:val="Heading 3 Char"/>
+    <w:basedOn w:val="DefaultParagraphFont"/>
+    <w:link w:val="Heading3"/>
+    <w:uiPriority w:val="9"/>
+    <w:rsid w:val="00C64236"/>
+    <w:rPr>
+      <w:rFonts w:asciiTheme="majorHAnsi" w:eastAsiaTheme="majorEastAsia" w:hAnsiTheme="majorHAnsi" w:cstheme="majorBidi"/>
+      <w:color w:val="1F4D78" w:themeColor="accent1" w:themeShade="7F"/>
+      <w:sz w:val="24"/>
+      <w:szCs w:val="24"/>
+    </w:rPr>
+  </w:style>
+  <w:style w:type="paragraph" w:styleId="TOC3">
+    <w:name w:val="toc 3"/>
+    <w:basedOn w:val="Normal"/>
+    <w:next w:val="Normal"/>
+    <w:autoRedefine/>
+    <w:uiPriority w:val="39"/>
+    <w:unhideWhenUsed/>
+    <w:rsid w:val="00C616D0"/>
+    <w:pPr>
+      <w:spacing w:after="100"/>
+      <w:ind w:left="440"/>
+    </w:pPr>
+  </w:style>
+  <w:style w:type="paragraph" w:styleId="EndnoteText">
+    <w:name w:val="endnote text"/>
+    <w:basedOn w:val="Normal"/>
+    <w:link w:val="EndnoteTextChar"/>
+    <w:uiPriority w:val="99"/>
+    <w:semiHidden/>
+    <w:unhideWhenUsed/>
+    <w:rsid w:val="009E2ED7"/>
+    <w:pPr>
+      <w:spacing w:after="0" w:line="240" w:lineRule="auto"/>
+    </w:pPr>
+    <w:rPr>
+      <w:sz w:val="20"/>
+      <w:szCs w:val="20"/>
+    </w:rPr>
+  </w:style>
+  <w:style w:type="character" w:customStyle="1" w:styleId="EndnoteTextChar">
+    <w:name w:val="Endnote Text Char"/>
+    <w:basedOn w:val="DefaultParagraphFont"/>
+    <w:link w:val="EndnoteText"/>
+    <w:uiPriority w:val="99"/>
+    <w:semiHidden/>
+    <w:rsid w:val="009E2ED7"/>
+    <w:rPr>
+      <w:sz w:val="20"/>
+      <w:szCs w:val="20"/>
+    </w:rPr>
+  </w:style>
+  <w:style w:type="character" w:styleId="EndnoteReference">
+    <w:name w:val="endnote reference"/>
+    <w:basedOn w:val="DefaultParagraphFont"/>
+    <w:uiPriority w:val="99"/>
+    <w:semiHidden/>
+    <w:unhideWhenUsed/>
+    <w:rsid w:val="009E2ED7"/>
+    <w:rPr>
+      <w:vertAlign w:val="superscript"/>
+    </w:rPr>
   </w:style>
 </w:styles>
 </file>
@@ -3929,7 +6132,7 @@
 </file>
 
 <file path=customXml/itemProps1.xml><?xml version="1.0" encoding="utf-8"?>
-<ds:datastoreItem xmlns:ds="http://schemas.openxmlformats.org/officeDocument/2006/customXml" ds:itemID="{2EC55161-5366-4294-865D-F0C60D96B9B2}">
+<ds:datastoreItem xmlns:ds="http://schemas.openxmlformats.org/officeDocument/2006/customXml" ds:itemID="{58A01107-D403-42C0-931D-39035AB3F47C}">
   <ds:schemaRefs>
     <ds:schemaRef ds:uri="http://schemas.openxmlformats.org/officeDocument/2006/bibliography"/>
   </ds:schemaRefs>

</xml_diff>

<commit_message>
Finish everything, fill out front page
</commit_message>
<xml_diff>
--- a/A02/lehmann_martin_innlevering_2.docx
+++ b/A02/lehmann_martin_innlevering_2.docx
@@ -539,11 +539,9 @@
                 <w:vAlign w:val="center"/>
               </w:tcPr>
               <w:p>
-                <w:pPr>
-                  <w:rPr>
-                    <w:highlight w:val="yellow"/>
-                  </w:rPr>
-                </w:pPr>
+                <w:r>
+                  <w:t>15 247 characters (including spaces) / 2300 = 6.63 pages</w:t>
+                </w:r>
               </w:p>
             </w:tc>
           </w:tr>
@@ -570,11 +568,9 @@
                 <w:vAlign w:val="center"/>
               </w:tcPr>
               <w:p>
-                <w:pPr>
-                  <w:rPr>
-                    <w:highlight w:val="yellow"/>
-                  </w:rPr>
-                </w:pPr>
+                <w:r>
+                  <w:t>2 397</w:t>
+                </w:r>
               </w:p>
             </w:tc>
           </w:tr>
@@ -775,7 +771,7 @@
           <w:r>
             <w:fldChar w:fldCharType="separate"/>
           </w:r>
-          <w:hyperlink w:anchor="_Toc370679154" w:history="1">
+          <w:hyperlink w:anchor="_Toc370681099" w:history="1">
             <w:r>
               <w:rPr>
                 <w:rStyle w:val="Hyperlink"/>
@@ -817,7 +813,7 @@
                 <w:noProof/>
                 <w:webHidden/>
               </w:rPr>
-              <w:instrText xml:space="preserve"> PAGEREF _Toc370679154 \h </w:instrText>
+              <w:instrText xml:space="preserve"> PAGEREF _Toc370681099 \h </w:instrText>
             </w:r>
             <w:r>
               <w:rPr>
@@ -861,7 +857,7 @@
               <w:lang w:val="en-US"/>
             </w:rPr>
           </w:pPr>
-          <w:hyperlink w:anchor="_Toc370679155" w:history="1">
+          <w:hyperlink w:anchor="_Toc370681100" w:history="1">
             <w:r>
               <w:rPr>
                 <w:rStyle w:val="Hyperlink"/>
@@ -903,7 +899,7 @@
                 <w:noProof/>
                 <w:webHidden/>
               </w:rPr>
-              <w:instrText xml:space="preserve"> PAGEREF _Toc370679155 \h </w:instrText>
+              <w:instrText xml:space="preserve"> PAGEREF _Toc370681100 \h </w:instrText>
             </w:r>
             <w:r>
               <w:rPr>
@@ -947,7 +943,7 @@
               <w:lang w:val="en-US"/>
             </w:rPr>
           </w:pPr>
-          <w:hyperlink w:anchor="_Toc370679156" w:history="1">
+          <w:hyperlink w:anchor="_Toc370681101" w:history="1">
             <w:r>
               <w:rPr>
                 <w:rStyle w:val="Hyperlink"/>
@@ -989,7 +985,7 @@
                 <w:noProof/>
                 <w:webHidden/>
               </w:rPr>
-              <w:instrText xml:space="preserve"> PAGEREF _Toc370679156 \h </w:instrText>
+              <w:instrText xml:space="preserve"> PAGEREF _Toc370681101 \h </w:instrText>
             </w:r>
             <w:r>
               <w:rPr>
@@ -1033,7 +1029,7 @@
               <w:lang w:val="en-US"/>
             </w:rPr>
           </w:pPr>
-          <w:hyperlink w:anchor="_Toc370679157" w:history="1">
+          <w:hyperlink w:anchor="_Toc370681102" w:history="1">
             <w:r>
               <w:rPr>
                 <w:rStyle w:val="Hyperlink"/>
@@ -1075,7 +1071,7 @@
                 <w:noProof/>
                 <w:webHidden/>
               </w:rPr>
-              <w:instrText xml:space="preserve"> PAGEREF _Toc370679157 \h </w:instrText>
+              <w:instrText xml:space="preserve"> PAGEREF _Toc370681102 \h </w:instrText>
             </w:r>
             <w:r>
               <w:rPr>
@@ -1119,7 +1115,7 @@
               <w:lang w:val="en-US"/>
             </w:rPr>
           </w:pPr>
-          <w:hyperlink w:anchor="_Toc370679158" w:history="1">
+          <w:hyperlink w:anchor="_Toc370681103" w:history="1">
             <w:r>
               <w:rPr>
                 <w:rStyle w:val="Hyperlink"/>
@@ -1161,7 +1157,7 @@
                 <w:noProof/>
                 <w:webHidden/>
               </w:rPr>
-              <w:instrText xml:space="preserve"> PAGEREF _Toc370679158 \h </w:instrText>
+              <w:instrText xml:space="preserve"> PAGEREF _Toc370681103 \h </w:instrText>
             </w:r>
             <w:r>
               <w:rPr>
@@ -1205,7 +1201,7 @@
               <w:lang w:val="en-US"/>
             </w:rPr>
           </w:pPr>
-          <w:hyperlink w:anchor="_Toc370679159" w:history="1">
+          <w:hyperlink w:anchor="_Toc370681104" w:history="1">
             <w:r>
               <w:rPr>
                 <w:rStyle w:val="Hyperlink"/>
@@ -1247,7 +1243,7 @@
                 <w:noProof/>
                 <w:webHidden/>
               </w:rPr>
-              <w:instrText xml:space="preserve"> PAGEREF _Toc370679159 \h </w:instrText>
+              <w:instrText xml:space="preserve"> PAGEREF _Toc370681104 \h </w:instrText>
             </w:r>
             <w:r>
               <w:rPr>
@@ -1291,7 +1287,7 @@
               <w:lang w:val="en-US"/>
             </w:rPr>
           </w:pPr>
-          <w:hyperlink w:anchor="_Toc370679160" w:history="1">
+          <w:hyperlink w:anchor="_Toc370681105" w:history="1">
             <w:r>
               <w:rPr>
                 <w:rStyle w:val="Hyperlink"/>
@@ -1333,7 +1329,7 @@
                 <w:noProof/>
                 <w:webHidden/>
               </w:rPr>
-              <w:instrText xml:space="preserve"> PAGEREF _Toc370679160 \h </w:instrText>
+              <w:instrText xml:space="preserve"> PAGEREF _Toc370681105 \h </w:instrText>
             </w:r>
             <w:r>
               <w:rPr>
@@ -1377,7 +1373,7 @@
               <w:lang w:val="en-US"/>
             </w:rPr>
           </w:pPr>
-          <w:hyperlink w:anchor="_Toc370679161" w:history="1">
+          <w:hyperlink w:anchor="_Toc370681106" w:history="1">
             <w:r>
               <w:rPr>
                 <w:rStyle w:val="Hyperlink"/>
@@ -1419,7 +1415,7 @@
                 <w:noProof/>
                 <w:webHidden/>
               </w:rPr>
-              <w:instrText xml:space="preserve"> PAGEREF _Toc370679161 \h </w:instrText>
+              <w:instrText xml:space="preserve"> PAGEREF _Toc370681106 \h </w:instrText>
             </w:r>
             <w:r>
               <w:rPr>
@@ -1463,7 +1459,7 @@
               <w:lang w:val="en-US"/>
             </w:rPr>
           </w:pPr>
-          <w:hyperlink w:anchor="_Toc370679162" w:history="1">
+          <w:hyperlink w:anchor="_Toc370681107" w:history="1">
             <w:r>
               <w:rPr>
                 <w:rStyle w:val="Hyperlink"/>
@@ -1505,7 +1501,7 @@
                 <w:noProof/>
                 <w:webHidden/>
               </w:rPr>
-              <w:instrText xml:space="preserve"> PAGEREF _Toc370679162 \h </w:instrText>
+              <w:instrText xml:space="preserve"> PAGEREF _Toc370681107 \h </w:instrText>
             </w:r>
             <w:r>
               <w:rPr>
@@ -1549,7 +1545,7 @@
               <w:lang w:val="en-US"/>
             </w:rPr>
           </w:pPr>
-          <w:hyperlink w:anchor="_Toc370679163" w:history="1">
+          <w:hyperlink w:anchor="_Toc370681108" w:history="1">
             <w:r>
               <w:rPr>
                 <w:rStyle w:val="Hyperlink"/>
@@ -1591,7 +1587,7 @@
                 <w:noProof/>
                 <w:webHidden/>
               </w:rPr>
-              <w:instrText xml:space="preserve"> PAGEREF _Toc370679163 \h </w:instrText>
+              <w:instrText xml:space="preserve"> PAGEREF _Toc370681108 \h </w:instrText>
             </w:r>
             <w:r>
               <w:rPr>
@@ -1635,7 +1631,7 @@
               <w:lang w:val="en-US"/>
             </w:rPr>
           </w:pPr>
-          <w:hyperlink w:anchor="_Toc370679164" w:history="1">
+          <w:hyperlink w:anchor="_Toc370681109" w:history="1">
             <w:r>
               <w:rPr>
                 <w:rStyle w:val="Hyperlink"/>
@@ -1677,7 +1673,7 @@
                 <w:noProof/>
                 <w:webHidden/>
               </w:rPr>
-              <w:instrText xml:space="preserve"> PAGEREF _Toc370679164 \h </w:instrText>
+              <w:instrText xml:space="preserve"> PAGEREF _Toc370681109 \h </w:instrText>
             </w:r>
             <w:r>
               <w:rPr>
@@ -1721,7 +1717,7 @@
               <w:lang w:val="en-US"/>
             </w:rPr>
           </w:pPr>
-          <w:hyperlink w:anchor="_Toc370679165" w:history="1">
+          <w:hyperlink w:anchor="_Toc370681110" w:history="1">
             <w:r>
               <w:rPr>
                 <w:rStyle w:val="Hyperlink"/>
@@ -1763,7 +1759,7 @@
                 <w:noProof/>
                 <w:webHidden/>
               </w:rPr>
-              <w:instrText xml:space="preserve"> PAGEREF _Toc370679165 \h </w:instrText>
+              <w:instrText xml:space="preserve"> PAGEREF _Toc370681110 \h </w:instrText>
             </w:r>
             <w:r>
               <w:rPr>
@@ -1807,7 +1803,7 @@
               <w:lang w:val="en-US"/>
             </w:rPr>
           </w:pPr>
-          <w:hyperlink w:anchor="_Toc370679166" w:history="1">
+          <w:hyperlink w:anchor="_Toc370681111" w:history="1">
             <w:r>
               <w:rPr>
                 <w:rStyle w:val="Hyperlink"/>
@@ -1849,7 +1845,7 @@
                 <w:noProof/>
                 <w:webHidden/>
               </w:rPr>
-              <w:instrText xml:space="preserve"> PAGEREF _Toc370679166 \h </w:instrText>
+              <w:instrText xml:space="preserve"> PAGEREF _Toc370681111 \h </w:instrText>
             </w:r>
             <w:r>
               <w:rPr>
@@ -1869,7 +1865,7 @@
                 <w:noProof/>
                 <w:webHidden/>
               </w:rPr>
-              <w:t>3</w:t>
+              <w:t>4</w:t>
             </w:r>
             <w:r>
               <w:rPr>
@@ -1893,7 +1889,7 @@
               <w:lang w:val="en-US"/>
             </w:rPr>
           </w:pPr>
-          <w:hyperlink w:anchor="_Toc370679167" w:history="1">
+          <w:hyperlink w:anchor="_Toc370681112" w:history="1">
             <w:r>
               <w:rPr>
                 <w:rStyle w:val="Hyperlink"/>
@@ -1935,7 +1931,7 @@
                 <w:noProof/>
                 <w:webHidden/>
               </w:rPr>
-              <w:instrText xml:space="preserve"> PAGEREF _Toc370679167 \h </w:instrText>
+              <w:instrText xml:space="preserve"> PAGEREF _Toc370681112 \h </w:instrText>
             </w:r>
             <w:r>
               <w:rPr>
@@ -1979,7 +1975,7 @@
               <w:lang w:val="en-US"/>
             </w:rPr>
           </w:pPr>
-          <w:hyperlink w:anchor="_Toc370679168" w:history="1">
+          <w:hyperlink w:anchor="_Toc370681113" w:history="1">
             <w:r>
               <w:rPr>
                 <w:rStyle w:val="Hyperlink"/>
@@ -2021,7 +2017,7 @@
                 <w:noProof/>
                 <w:webHidden/>
               </w:rPr>
-              <w:instrText xml:space="preserve"> PAGEREF _Toc370679168 \h </w:instrText>
+              <w:instrText xml:space="preserve"> PAGEREF _Toc370681113 \h </w:instrText>
             </w:r>
             <w:r>
               <w:rPr>
@@ -2065,7 +2061,7 @@
               <w:lang w:val="en-US"/>
             </w:rPr>
           </w:pPr>
-          <w:hyperlink w:anchor="_Toc370679169" w:history="1">
+          <w:hyperlink w:anchor="_Toc370681114" w:history="1">
             <w:r>
               <w:rPr>
                 <w:rStyle w:val="Hyperlink"/>
@@ -2107,7 +2103,7 @@
                 <w:noProof/>
                 <w:webHidden/>
               </w:rPr>
-              <w:instrText xml:space="preserve"> PAGEREF _Toc370679169 \h </w:instrText>
+              <w:instrText xml:space="preserve"> PAGEREF _Toc370681114 \h </w:instrText>
             </w:r>
             <w:r>
               <w:rPr>
@@ -2151,7 +2147,7 @@
               <w:lang w:val="en-US"/>
             </w:rPr>
           </w:pPr>
-          <w:hyperlink w:anchor="_Toc370679170" w:history="1">
+          <w:hyperlink w:anchor="_Toc370681115" w:history="1">
             <w:r>
               <w:rPr>
                 <w:rStyle w:val="Hyperlink"/>
@@ -2208,7 +2204,7 @@
                 <w:noProof/>
                 <w:webHidden/>
               </w:rPr>
-              <w:instrText xml:space="preserve"> PAGEREF _Toc370679170 \h </w:instrText>
+              <w:instrText xml:space="preserve"> PAGEREF _Toc370681115 \h </w:instrText>
             </w:r>
             <w:r>
               <w:rPr>
@@ -2252,7 +2248,7 @@
               <w:lang w:val="en-US"/>
             </w:rPr>
           </w:pPr>
-          <w:hyperlink w:anchor="_Toc370679171" w:history="1">
+          <w:hyperlink w:anchor="_Toc370681116" w:history="1">
             <w:r>
               <w:rPr>
                 <w:rStyle w:val="Hyperlink"/>
@@ -2294,7 +2290,7 @@
                 <w:noProof/>
                 <w:webHidden/>
               </w:rPr>
-              <w:instrText xml:space="preserve"> PAGEREF _Toc370679171 \h </w:instrText>
+              <w:instrText xml:space="preserve"> PAGEREF _Toc370681116 \h </w:instrText>
             </w:r>
             <w:r>
               <w:rPr>
@@ -2348,15 +2344,17 @@
           <w:numId w:val="3"/>
         </w:numPr>
       </w:pPr>
+      <w:bookmarkStart w:id="0" w:name="_GoBack"/>
+      <w:bookmarkEnd w:id="0"/>
       <w:r>
         <w:br w:type="page"/>
       </w:r>
-      <w:bookmarkStart w:id="0" w:name="_Toc370679154"/>
+      <w:bookmarkStart w:id="1" w:name="_Toc370681099"/>
       <w:r>
         <w:lastRenderedPageBreak/>
         <w:t>WeVideo’s current business model</w:t>
       </w:r>
-      <w:bookmarkEnd w:id="0"/>
+      <w:bookmarkEnd w:id="1"/>
     </w:p>
     <w:p>
       <w:r>
@@ -2401,11 +2399,11 @@
           <w:numId w:val="8"/>
         </w:numPr>
       </w:pPr>
-      <w:bookmarkStart w:id="1" w:name="_Toc370679155"/>
+      <w:bookmarkStart w:id="2" w:name="_Toc370681100"/>
       <w:r>
         <w:t>Customer segments</w:t>
       </w:r>
-      <w:bookmarkEnd w:id="1"/>
+      <w:bookmarkEnd w:id="2"/>
     </w:p>
     <w:p>
       <w:r>
@@ -2453,11 +2451,11 @@
           <w:numId w:val="8"/>
         </w:numPr>
       </w:pPr>
-      <w:bookmarkStart w:id="2" w:name="_Toc370679156"/>
+      <w:bookmarkStart w:id="3" w:name="_Toc370681101"/>
       <w:r>
         <w:t>B2B2C</w:t>
       </w:r>
-      <w:bookmarkEnd w:id="2"/>
+      <w:bookmarkEnd w:id="3"/>
     </w:p>
     <w:p>
       <w:r>
@@ -2540,11 +2538,11 @@
           <w:numId w:val="8"/>
         </w:numPr>
       </w:pPr>
-      <w:bookmarkStart w:id="3" w:name="_Toc370679157"/>
+      <w:bookmarkStart w:id="4" w:name="_Toc370681102"/>
       <w:r>
         <w:t>B2C</w:t>
       </w:r>
-      <w:bookmarkEnd w:id="3"/>
+      <w:bookmarkEnd w:id="4"/>
     </w:p>
     <w:p>
       <w:r>
@@ -2598,14 +2596,14 @@
           <w:numId w:val="8"/>
         </w:numPr>
       </w:pPr>
-      <w:bookmarkStart w:id="4" w:name="_Toc370679158"/>
+      <w:bookmarkStart w:id="5" w:name="_Toc370681103"/>
       <w:r>
         <w:t>Value proposition</w:t>
       </w:r>
       <w:r>
         <w:t>s</w:t>
       </w:r>
-      <w:bookmarkEnd w:id="4"/>
+      <w:bookmarkEnd w:id="5"/>
     </w:p>
     <w:p>
       <w:r>
@@ -2644,11 +2642,11 @@
           <w:numId w:val="8"/>
         </w:numPr>
       </w:pPr>
-      <w:bookmarkStart w:id="5" w:name="_Toc370679159"/>
+      <w:bookmarkStart w:id="6" w:name="_Toc370681104"/>
       <w:r>
         <w:t>B2B2C</w:t>
       </w:r>
-      <w:bookmarkEnd w:id="5"/>
+      <w:bookmarkEnd w:id="6"/>
     </w:p>
     <w:p>
       <w:r>
@@ -2705,11 +2703,11 @@
           <w:numId w:val="8"/>
         </w:numPr>
       </w:pPr>
-      <w:bookmarkStart w:id="6" w:name="_Toc370679160"/>
+      <w:bookmarkStart w:id="7" w:name="_Toc370681105"/>
       <w:r>
         <w:t>B2C</w:t>
       </w:r>
-      <w:bookmarkEnd w:id="6"/>
+      <w:bookmarkEnd w:id="7"/>
     </w:p>
     <w:p>
       <w:r>
@@ -2769,14 +2767,14 @@
           <w:numId w:val="8"/>
         </w:numPr>
       </w:pPr>
-      <w:bookmarkStart w:id="7" w:name="_Toc370679161"/>
+      <w:bookmarkStart w:id="8" w:name="_Toc370681106"/>
       <w:r>
         <w:t>C</w:t>
       </w:r>
       <w:r>
         <w:t>hannels</w:t>
       </w:r>
-      <w:bookmarkEnd w:id="7"/>
+      <w:bookmarkEnd w:id="8"/>
     </w:p>
     <w:p>
       <w:r>
@@ -2824,11 +2822,11 @@
           <w:numId w:val="8"/>
         </w:numPr>
       </w:pPr>
-      <w:bookmarkStart w:id="8" w:name="_Toc370679162"/>
+      <w:bookmarkStart w:id="9" w:name="_Toc370681107"/>
       <w:r>
         <w:t>Customer relationships</w:t>
       </w:r>
-      <w:bookmarkEnd w:id="8"/>
+      <w:bookmarkEnd w:id="9"/>
     </w:p>
     <w:p>
       <w:pPr>
@@ -2838,11 +2836,11 @@
           <w:numId w:val="8"/>
         </w:numPr>
       </w:pPr>
-      <w:bookmarkStart w:id="9" w:name="_Toc370679163"/>
+      <w:bookmarkStart w:id="10" w:name="_Toc370681108"/>
       <w:r>
         <w:t>B2B2C</w:t>
       </w:r>
-      <w:bookmarkEnd w:id="9"/>
+      <w:bookmarkEnd w:id="10"/>
     </w:p>
     <w:p>
       <w:r>
@@ -2894,10 +2892,7 @@
         <w:t>seems to be very well received</w:t>
       </w:r>
       <w:r>
-        <w:t xml:space="preserve"> </w:t>
-      </w:r>
-      <w:r>
-        <w:t>(WeVideo 2013:2)</w:t>
+        <w:t xml:space="preserve"> (WeVideo 2013:2)</w:t>
       </w:r>
       <w:r>
         <w:t>.</w:t>
@@ -2911,11 +2906,11 @@
           <w:numId w:val="8"/>
         </w:numPr>
       </w:pPr>
-      <w:bookmarkStart w:id="10" w:name="_Toc370679164"/>
+      <w:bookmarkStart w:id="11" w:name="_Toc370681109"/>
       <w:r>
         <w:t>B2C</w:t>
       </w:r>
-      <w:bookmarkEnd w:id="10"/>
+      <w:bookmarkEnd w:id="11"/>
     </w:p>
     <w:p>
       <w:r>
@@ -2981,11 +2976,11 @@
           <w:numId w:val="8"/>
         </w:numPr>
       </w:pPr>
-      <w:bookmarkStart w:id="11" w:name="_Toc370679165"/>
+      <w:bookmarkStart w:id="12" w:name="_Toc370681110"/>
       <w:r>
         <w:t>Revenue streams</w:t>
       </w:r>
-      <w:bookmarkEnd w:id="11"/>
+      <w:bookmarkEnd w:id="12"/>
     </w:p>
     <w:p>
       <w:r>
@@ -3102,12 +3097,12 @@
           <w:numId w:val="8"/>
         </w:numPr>
       </w:pPr>
-      <w:bookmarkStart w:id="12" w:name="_Toc370679166"/>
+      <w:bookmarkStart w:id="13" w:name="_Toc370681111"/>
       <w:r>
         <w:lastRenderedPageBreak/>
         <w:t>Key resources</w:t>
       </w:r>
-      <w:bookmarkEnd w:id="12"/>
+      <w:bookmarkEnd w:id="13"/>
     </w:p>
     <w:p>
       <w:r>
@@ -3185,11 +3180,11 @@
           <w:numId w:val="8"/>
         </w:numPr>
       </w:pPr>
-      <w:bookmarkStart w:id="13" w:name="_Toc370679167"/>
+      <w:bookmarkStart w:id="14" w:name="_Toc370681112"/>
       <w:r>
         <w:t>Key activities</w:t>
       </w:r>
-      <w:bookmarkEnd w:id="13"/>
+      <w:bookmarkEnd w:id="14"/>
     </w:p>
     <w:p>
       <w:r>
@@ -3243,11 +3238,11 @@
           <w:numId w:val="8"/>
         </w:numPr>
       </w:pPr>
-      <w:bookmarkStart w:id="14" w:name="_Toc370679168"/>
+      <w:bookmarkStart w:id="15" w:name="_Toc370681113"/>
       <w:r>
         <w:t>Key partnerships</w:t>
       </w:r>
-      <w:bookmarkEnd w:id="14"/>
+      <w:bookmarkEnd w:id="15"/>
     </w:p>
     <w:p>
       <w:r>
@@ -3481,11 +3476,11 @@
           <w:numId w:val="8"/>
         </w:numPr>
       </w:pPr>
-      <w:bookmarkStart w:id="15" w:name="_Toc370679169"/>
+      <w:bookmarkStart w:id="16" w:name="_Toc370681114"/>
       <w:r>
         <w:t>Cost structure</w:t>
       </w:r>
-      <w:bookmarkEnd w:id="15"/>
+      <w:bookmarkEnd w:id="16"/>
     </w:p>
     <w:p>
       <w:r>
@@ -3558,7 +3553,7 @@
           <w:numId w:val="3"/>
         </w:numPr>
       </w:pPr>
-      <w:bookmarkStart w:id="16" w:name="_Toc370679170"/>
+      <w:bookmarkStart w:id="17" w:name="_Toc370681115"/>
       <w:r>
         <w:t xml:space="preserve">Does WeVideo have a </w:t>
       </w:r>
@@ -3571,7 +3566,7 @@
       <w:r>
         <w:t>?</w:t>
       </w:r>
-      <w:bookmarkEnd w:id="16"/>
+      <w:bookmarkEnd w:id="17"/>
     </w:p>
     <w:p>
       <w:r>
@@ -4694,12 +4689,12 @@
           <w:numId w:val="3"/>
         </w:numPr>
       </w:pPr>
-      <w:bookmarkStart w:id="17" w:name="_Toc370679171"/>
+      <w:bookmarkStart w:id="18" w:name="_Toc370681116"/>
       <w:r>
         <w:lastRenderedPageBreak/>
         <w:t>How can WeVideo improve their chances of success?</w:t>
       </w:r>
-      <w:bookmarkEnd w:id="17"/>
+      <w:bookmarkEnd w:id="18"/>
     </w:p>
     <w:p>
       <w:r>
@@ -4857,8 +4852,6 @@
       <w:r>
         <w:t xml:space="preserve">possible </w:t>
       </w:r>
-      <w:bookmarkStart w:id="18" w:name="_GoBack"/>
-      <w:bookmarkEnd w:id="18"/>
       <w:r>
         <w:t xml:space="preserve">would probably be to land a deal with Facebook similar to the partnership with YouTube, </w:t>
       </w:r>
@@ -5493,7 +5486,7 @@
                                 <w:rPr>
                                   <w:noProof/>
                                 </w:rPr>
-                                <w:t>10</w:t>
+                                <w:t>2</w:t>
                               </w:r>
                               <w:r>
                                 <w:rPr>
@@ -5559,7 +5552,7 @@
                           <w:rPr>
                             <w:noProof/>
                           </w:rPr>
-                          <w:t>10</w:t>
+                          <w:t>2</w:t>
                         </w:r>
                         <w:r>
                           <w:rPr>
@@ -5691,10 +5684,7 @@
     </w:r>
     <w:r>
       <w:tab/>
-      <w:t>Assignment 2</w:t>
-    </w:r>
-    <w:r>
-      <w:t>: WeVideo</w:t>
+      <w:t>Assignment 2: WeVideo</w:t>
     </w:r>
     <w:r>
       <w:tab/>
@@ -8523,11 +8513,11 @@
         </c:dLbls>
         <c:marker val="1"/>
         <c:smooth val="0"/>
-        <c:axId val="-442148752"/>
-        <c:axId val="-442148208"/>
+        <c:axId val="-448365024"/>
+        <c:axId val="-448362304"/>
       </c:lineChart>
       <c:catAx>
-        <c:axId val="-442148752"/>
+        <c:axId val="-448365024"/>
         <c:scaling>
           <c:orientation val="minMax"/>
         </c:scaling>
@@ -8570,7 +8560,7 @@
             <a:endParaRPr lang="en-US"/>
           </a:p>
         </c:txPr>
-        <c:crossAx val="-442148208"/>
+        <c:crossAx val="-448362304"/>
         <c:crosses val="autoZero"/>
         <c:auto val="1"/>
         <c:lblAlgn val="ctr"/>
@@ -8578,7 +8568,7 @@
         <c:noMultiLvlLbl val="0"/>
       </c:catAx>
       <c:valAx>
-        <c:axId val="-442148208"/>
+        <c:axId val="-448362304"/>
         <c:scaling>
           <c:orientation val="minMax"/>
           <c:max val="10"/>
@@ -8630,7 +8620,7 @@
             <a:endParaRPr lang="en-US"/>
           </a:p>
         </c:txPr>
-        <c:crossAx val="-442148752"/>
+        <c:crossAx val="-448365024"/>
         <c:crosses val="autoZero"/>
         <c:crossBetween val="between"/>
       </c:valAx>
@@ -9514,7 +9504,7 @@
 </file>
 
 <file path=customXml/itemProps1.xml><?xml version="1.0" encoding="utf-8"?>
-<ds:datastoreItem xmlns:ds="http://schemas.openxmlformats.org/officeDocument/2006/customXml" ds:itemID="{C8432689-1E22-471B-AA3B-1262ACA7AF4D}">
+<ds:datastoreItem xmlns:ds="http://schemas.openxmlformats.org/officeDocument/2006/customXml" ds:itemID="{8EE6F1E3-F971-4AF1-B3D2-BCA10ECB2F98}">
   <ds:schemaRefs>
     <ds:schemaRef ds:uri="http://schemas.openxmlformats.org/officeDocument/2006/bibliography"/>
   </ds:schemaRefs>

</xml_diff>

<commit_message>
I have no idea what I changed
</commit_message>
<xml_diff>
--- a/A02/lehmann_martin_innlevering_2.docx
+++ b/A02/lehmann_martin_innlevering_2.docx
@@ -5486,7 +5486,7 @@
                                 <w:rPr>
                                   <w:noProof/>
                                 </w:rPr>
-                                <w:t>2</w:t>
+                                <w:t>11</w:t>
                               </w:r>
                               <w:r>
                                 <w:rPr>
@@ -5552,7 +5552,7 @@
                           <w:rPr>
                             <w:noProof/>
                           </w:rPr>
-                          <w:t>2</w:t>
+                          <w:t>11</w:t>
                         </w:r>
                         <w:r>
                           <w:rPr>
@@ -8513,11 +8513,11 @@
         </c:dLbls>
         <c:marker val="1"/>
         <c:smooth val="0"/>
-        <c:axId val="-448365024"/>
-        <c:axId val="-448362304"/>
+        <c:axId val="-611933472"/>
+        <c:axId val="-611932928"/>
       </c:lineChart>
       <c:catAx>
-        <c:axId val="-448365024"/>
+        <c:axId val="-611933472"/>
         <c:scaling>
           <c:orientation val="minMax"/>
         </c:scaling>
@@ -8560,7 +8560,7 @@
             <a:endParaRPr lang="en-US"/>
           </a:p>
         </c:txPr>
-        <c:crossAx val="-448362304"/>
+        <c:crossAx val="-611932928"/>
         <c:crosses val="autoZero"/>
         <c:auto val="1"/>
         <c:lblAlgn val="ctr"/>
@@ -8568,7 +8568,7 @@
         <c:noMultiLvlLbl val="0"/>
       </c:catAx>
       <c:valAx>
-        <c:axId val="-448362304"/>
+        <c:axId val="-611932928"/>
         <c:scaling>
           <c:orientation val="minMax"/>
           <c:max val="10"/>
@@ -8620,7 +8620,7 @@
             <a:endParaRPr lang="en-US"/>
           </a:p>
         </c:txPr>
-        <c:crossAx val="-448365024"/>
+        <c:crossAx val="-611933472"/>
         <c:crosses val="autoZero"/>
         <c:crossBetween val="between"/>
       </c:valAx>
@@ -9504,7 +9504,7 @@
 </file>
 
 <file path=customXml/itemProps1.xml><?xml version="1.0" encoding="utf-8"?>
-<ds:datastoreItem xmlns:ds="http://schemas.openxmlformats.org/officeDocument/2006/customXml" ds:itemID="{8EE6F1E3-F971-4AF1-B3D2-BCA10ECB2F98}">
+<ds:datastoreItem xmlns:ds="http://schemas.openxmlformats.org/officeDocument/2006/customXml" ds:itemID="{4A429C19-DA72-4206-A248-B4A31C2E4A96}">
   <ds:schemaRefs>
     <ds:schemaRef ds:uri="http://schemas.openxmlformats.org/officeDocument/2006/bibliography"/>
   </ds:schemaRefs>

</xml_diff>